<commit_message>
Open xc documents update (#47)
* Ui issue in status page fixed

* Document Changes
</commit_message>
<xml_diff>
--- a/StepsToBuildOpenXCiOSFrameworkAndDemoApp.docx
+++ b/StepsToBuildOpenXCiOSFrameworkAndDemoApp.docx
@@ -1,6 +1,6 @@
 
 <file path=word/document.xml><?xml version="1.0" encoding="utf-8"?>
-<w:document xmlns:wpc="http://schemas.microsoft.com/office/word/2010/wordprocessingCanvas" xmlns:cx="http://schemas.microsoft.com/office/drawing/2014/chartex" xmlns:cx1="http://schemas.microsoft.com/office/drawing/2015/9/8/chartex" xmlns:mc="http://schemas.openxmlformats.org/markup-compatibility/2006" xmlns:o="urn:schemas-microsoft-com:office:office" xmlns:r="http://schemas.openxmlformats.org/officeDocument/2006/relationships" xmlns:m="http://schemas.openxmlformats.org/officeDocument/2006/math" xmlns:v="urn:schemas-microsoft-com:vml" xmlns:wp14="http://schemas.microsoft.com/office/word/2010/wordprocessingDrawing" xmlns:wp="http://schemas.openxmlformats.org/drawingml/2006/wordprocessingDrawing" xmlns:w10="urn:schemas-microsoft-com:office:word" xmlns:w="http://schemas.openxmlformats.org/wordprocessingml/2006/main" xmlns:w14="http://schemas.microsoft.com/office/word/2010/wordml" xmlns:w15="http://schemas.microsoft.com/office/word/2012/wordml" xmlns:w16se="http://schemas.microsoft.com/office/word/2015/wordml/symex" xmlns:wpg="http://schemas.microsoft.com/office/word/2010/wordprocessingGroup" xmlns:wpi="http://schemas.microsoft.com/office/word/2010/wordprocessingInk" xmlns:wne="http://schemas.microsoft.com/office/word/2006/wordml" xmlns:wps="http://schemas.microsoft.com/office/word/2010/wordprocessingShape" mc:Ignorable="w14 w15 w16se wp14">
+<w:document xmlns:wpc="http://schemas.microsoft.com/office/word/2010/wordprocessingCanvas" xmlns:cx="http://schemas.microsoft.com/office/drawing/2014/chartex" xmlns:cx1="http://schemas.microsoft.com/office/drawing/2015/9/8/chartex" xmlns:cx2="http://schemas.microsoft.com/office/drawing/2015/10/21/chartex" xmlns:cx3="http://schemas.microsoft.com/office/drawing/2016/5/9/chartex" xmlns:cx4="http://schemas.microsoft.com/office/drawing/2016/5/10/chartex" xmlns:cx5="http://schemas.microsoft.com/office/drawing/2016/5/11/chartex" xmlns:cx6="http://schemas.microsoft.com/office/drawing/2016/5/12/chartex" xmlns:cx7="http://schemas.microsoft.com/office/drawing/2016/5/13/chartex" xmlns:cx8="http://schemas.microsoft.com/office/drawing/2016/5/14/chartex" xmlns:mc="http://schemas.openxmlformats.org/markup-compatibility/2006" xmlns:aink="http://schemas.microsoft.com/office/drawing/2016/ink" xmlns:am3d="http://schemas.microsoft.com/office/drawing/2017/model3d" xmlns:o="urn:schemas-microsoft-com:office:office" xmlns:r="http://schemas.openxmlformats.org/officeDocument/2006/relationships" xmlns:m="http://schemas.openxmlformats.org/officeDocument/2006/math" xmlns:v="urn:schemas-microsoft-com:vml" xmlns:wp14="http://schemas.microsoft.com/office/word/2010/wordprocessingDrawing" xmlns:wp="http://schemas.openxmlformats.org/drawingml/2006/wordprocessingDrawing" xmlns:w10="urn:schemas-microsoft-com:office:word" xmlns:w="http://schemas.openxmlformats.org/wordprocessingml/2006/main" xmlns:w14="http://schemas.microsoft.com/office/word/2010/wordml" xmlns:w15="http://schemas.microsoft.com/office/word/2012/wordml" xmlns:w16cid="http://schemas.microsoft.com/office/word/2016/wordml/cid" xmlns:w16se="http://schemas.microsoft.com/office/word/2015/wordml/symex" xmlns:wpg="http://schemas.microsoft.com/office/word/2010/wordprocessingGroup" xmlns:wpi="http://schemas.microsoft.com/office/word/2010/wordprocessingInk" xmlns:wne="http://schemas.microsoft.com/office/word/2006/wordml" xmlns:wps="http://schemas.microsoft.com/office/word/2010/wordprocessingShape" mc:Ignorable="w14 w15 w16se w16cid wp14">
   <w:body>
     <w:p>
       <w:pPr>
@@ -911,6 +911,7 @@
           <w:sz w:val="40"/>
           <w:szCs w:val="40"/>
         </w:rPr>
+        <w:lastRenderedPageBreak/>
         <w:tab/>
       </w:r>
       <w:r>
@@ -1752,7 +1753,6 @@
           <w:sz w:val="24"/>
           <w:szCs w:val="24"/>
         </w:rPr>
-        <w:lastRenderedPageBreak/>
         <w:t>Also add it as “Embedded Binaries” in “</w:t>
       </w:r>
       <w:proofErr w:type="spellStart"/>
@@ -2219,7 +2219,6 @@
           <w:sz w:val="24"/>
           <w:szCs w:val="24"/>
         </w:rPr>
-        <w:lastRenderedPageBreak/>
         <w:t xml:space="preserve">This way the framework can be added into any application that requires </w:t>
       </w:r>
       <w:proofErr w:type="spellStart"/>
@@ -2302,6 +2301,7 @@
           <w:szCs w:val="24"/>
         </w:rPr>
       </w:pPr>
+      <w:bookmarkStart w:id="0" w:name="_GoBack"/>
       <w:r>
         <w:rPr>
           <w:rFonts w:ascii="Segoe UI" w:eastAsia="Times New Roman" w:hAnsi="Segoe UI" w:cs="Segoe UI"/>
@@ -2312,9 +2312,9 @@
         </w:rPr>
         <w:drawing>
           <wp:inline distT="0" distB="0" distL="0" distR="0">
-            <wp:extent cx="1982390" cy="3524250"/>
+            <wp:extent cx="3619948" cy="6438996"/>
             <wp:effectExtent l="0" t="0" r="0" b="0"/>
-            <wp:docPr id="17" name="Picture 17" descr="C:\Users\vkanishk\Downloads\Screenshots\Simulator Screen Shot 11-Nov-2016, 2.23.28 PM.png"/>
+            <wp:docPr id="8" name="Picture 8"/>
             <wp:cNvGraphicFramePr>
               <a:graphicFrameLocks xmlns:a="http://schemas.openxmlformats.org/drawingml/2006/main" noChangeAspect="1"/>
             </wp:cNvGraphicFramePr>
@@ -2322,36 +2322,29 @@
               <a:graphicData uri="http://schemas.openxmlformats.org/drawingml/2006/picture">
                 <pic:pic xmlns:pic="http://schemas.openxmlformats.org/drawingml/2006/picture">
                   <pic:nvPicPr>
-                    <pic:cNvPr id="0" name="Picture 17" descr="C:\Users\vkanishk\Downloads\Screenshots\Simulator Screen Shot 11-Nov-2016, 2.23.28 PM.png"/>
-                    <pic:cNvPicPr>
-                      <a:picLocks noChangeAspect="1" noChangeArrowheads="1"/>
-                    </pic:cNvPicPr>
+                    <pic:cNvPr id="8" name="Simulator Screen Shot - iPhone 6s - 2018-02-09 at 14.08.12.png"/>
+                    <pic:cNvPicPr/>
                   </pic:nvPicPr>
                   <pic:blipFill>
-                    <a:blip r:embed="rId20" cstate="print">
+                    <a:blip r:embed="rId20">
                       <a:extLst>
                         <a:ext uri="{28A0092B-C50C-407E-A947-70E740481C1C}">
                           <a14:useLocalDpi xmlns:a14="http://schemas.microsoft.com/office/drawing/2010/main" val="0"/>
                         </a:ext>
                       </a:extLst>
                     </a:blip>
-                    <a:srcRect/>
                     <a:stretch>
                       <a:fillRect/>
                     </a:stretch>
                   </pic:blipFill>
-                  <pic:spPr bwMode="auto">
+                  <pic:spPr>
                     <a:xfrm>
                       <a:off x="0" y="0"/>
-                      <a:ext cx="1987959" cy="3534150"/>
+                      <a:ext cx="3623128" cy="6444653"/>
                     </a:xfrm>
                     <a:prstGeom prst="rect">
                       <a:avLst/>
                     </a:prstGeom>
-                    <a:noFill/>
-                    <a:ln>
-                      <a:noFill/>
-                    </a:ln>
                   </pic:spPr>
                 </pic:pic>
               </a:graphicData>
@@ -2359,7 +2352,6 @@
           </wp:inline>
         </w:drawing>
       </w:r>
-      <w:bookmarkStart w:id="0" w:name="_GoBack"/>
       <w:bookmarkEnd w:id="0"/>
     </w:p>
     <w:sectPr>
@@ -2373,7 +2365,7 @@
 </file>
 
 <file path=word/numbering.xml><?xml version="1.0" encoding="utf-8"?>
-<w:numbering xmlns:wpc="http://schemas.microsoft.com/office/word/2010/wordprocessingCanvas" xmlns:cx="http://schemas.microsoft.com/office/drawing/2014/chartex" xmlns:cx1="http://schemas.microsoft.com/office/drawing/2015/9/8/chartex" xmlns:mc="http://schemas.openxmlformats.org/markup-compatibility/2006" xmlns:o="urn:schemas-microsoft-com:office:office" xmlns:r="http://schemas.openxmlformats.org/officeDocument/2006/relationships" xmlns:m="http://schemas.openxmlformats.org/officeDocument/2006/math" xmlns:v="urn:schemas-microsoft-com:vml" xmlns:wp14="http://schemas.microsoft.com/office/word/2010/wordprocessingDrawing" xmlns:wp="http://schemas.openxmlformats.org/drawingml/2006/wordprocessingDrawing" xmlns:w10="urn:schemas-microsoft-com:office:word" xmlns:w="http://schemas.openxmlformats.org/wordprocessingml/2006/main" xmlns:w14="http://schemas.microsoft.com/office/word/2010/wordml" xmlns:w15="http://schemas.microsoft.com/office/word/2012/wordml" xmlns:w16se="http://schemas.microsoft.com/office/word/2015/wordml/symex" xmlns:wpg="http://schemas.microsoft.com/office/word/2010/wordprocessingGroup" xmlns:wpi="http://schemas.microsoft.com/office/word/2010/wordprocessingInk" xmlns:wne="http://schemas.microsoft.com/office/word/2006/wordml" xmlns:wps="http://schemas.microsoft.com/office/word/2010/wordprocessingShape" mc:Ignorable="w14 w15 w16se wp14">
+<w:numbering xmlns:wpc="http://schemas.microsoft.com/office/word/2010/wordprocessingCanvas" xmlns:cx="http://schemas.microsoft.com/office/drawing/2014/chartex" xmlns:cx1="http://schemas.microsoft.com/office/drawing/2015/9/8/chartex" xmlns:cx2="http://schemas.microsoft.com/office/drawing/2015/10/21/chartex" xmlns:cx3="http://schemas.microsoft.com/office/drawing/2016/5/9/chartex" xmlns:cx4="http://schemas.microsoft.com/office/drawing/2016/5/10/chartex" xmlns:cx5="http://schemas.microsoft.com/office/drawing/2016/5/11/chartex" xmlns:cx6="http://schemas.microsoft.com/office/drawing/2016/5/12/chartex" xmlns:cx7="http://schemas.microsoft.com/office/drawing/2016/5/13/chartex" xmlns:cx8="http://schemas.microsoft.com/office/drawing/2016/5/14/chartex" xmlns:mc="http://schemas.openxmlformats.org/markup-compatibility/2006" xmlns:aink="http://schemas.microsoft.com/office/drawing/2016/ink" xmlns:am3d="http://schemas.microsoft.com/office/drawing/2017/model3d" xmlns:o="urn:schemas-microsoft-com:office:office" xmlns:r="http://schemas.openxmlformats.org/officeDocument/2006/relationships" xmlns:m="http://schemas.openxmlformats.org/officeDocument/2006/math" xmlns:v="urn:schemas-microsoft-com:vml" xmlns:wp14="http://schemas.microsoft.com/office/word/2010/wordprocessingDrawing" xmlns:wp="http://schemas.openxmlformats.org/drawingml/2006/wordprocessingDrawing" xmlns:w10="urn:schemas-microsoft-com:office:word" xmlns:w="http://schemas.openxmlformats.org/wordprocessingml/2006/main" xmlns:w14="http://schemas.microsoft.com/office/word/2010/wordml" xmlns:w15="http://schemas.microsoft.com/office/word/2012/wordml" xmlns:w16cid="http://schemas.microsoft.com/office/word/2016/wordml/cid" xmlns:w16se="http://schemas.microsoft.com/office/word/2015/wordml/symex" xmlns:wpg="http://schemas.microsoft.com/office/word/2010/wordprocessingGroup" xmlns:wpi="http://schemas.microsoft.com/office/word/2010/wordprocessingInk" xmlns:wne="http://schemas.microsoft.com/office/word/2006/wordml" xmlns:wps="http://schemas.microsoft.com/office/word/2010/wordprocessingShape" mc:Ignorable="w14 w15 w16se w16cid wp14">
   <w:abstractNum w:abstractNumId="0" w15:restartNumberingAfterBreak="0">
     <w:nsid w:val="14717744"/>
     <w:multiLevelType w:val="hybridMultilevel"/>
@@ -3271,7 +3263,7 @@
 </file>
 
 <file path=word/styles.xml><?xml version="1.0" encoding="utf-8"?>
-<w:styles xmlns:mc="http://schemas.openxmlformats.org/markup-compatibility/2006" xmlns:r="http://schemas.openxmlformats.org/officeDocument/2006/relationships" xmlns:w="http://schemas.openxmlformats.org/wordprocessingml/2006/main" xmlns:w14="http://schemas.microsoft.com/office/word/2010/wordml" xmlns:w15="http://schemas.microsoft.com/office/word/2012/wordml" xmlns:w16se="http://schemas.microsoft.com/office/word/2015/wordml/symex" mc:Ignorable="w14 w15 w16se">
+<w:styles xmlns:mc="http://schemas.openxmlformats.org/markup-compatibility/2006" xmlns:r="http://schemas.openxmlformats.org/officeDocument/2006/relationships" xmlns:w="http://schemas.openxmlformats.org/wordprocessingml/2006/main" xmlns:w14="http://schemas.microsoft.com/office/word/2010/wordml" xmlns:w15="http://schemas.microsoft.com/office/word/2012/wordml" xmlns:w16cid="http://schemas.microsoft.com/office/word/2016/wordml/cid" xmlns:w16se="http://schemas.microsoft.com/office/word/2015/wordml/symex" mc:Ignorable="w14 w15 w16se w16cid">
   <w:docDefaults>
     <w:rPrDefault>
       <w:rPr>
@@ -3287,7 +3279,7 @@
       </w:pPr>
     </w:pPrDefault>
   </w:docDefaults>
-  <w:latentStyles w:defLockedState="0" w:defUIPriority="99" w:defSemiHidden="0" w:defUnhideWhenUsed="0" w:defQFormat="0" w:count="371">
+  <w:latentStyles w:defLockedState="0" w:defUIPriority="99" w:defSemiHidden="0" w:defUnhideWhenUsed="0" w:defQFormat="0" w:count="375">
     <w:lsdException w:name="Normal" w:uiPriority="0" w:qFormat="1"/>
     <w:lsdException w:name="heading 1" w:uiPriority="9" w:qFormat="1"/>
     <w:lsdException w:name="heading 2" w:semiHidden="1" w:uiPriority="9" w:unhideWhenUsed="1" w:qFormat="1"/>
@@ -3393,7 +3385,6 @@
     <w:lsdException w:name="HTML Sample" w:semiHidden="1" w:unhideWhenUsed="1"/>
     <w:lsdException w:name="HTML Typewriter" w:semiHidden="1" w:unhideWhenUsed="1"/>
     <w:lsdException w:name="HTML Variable" w:semiHidden="1" w:unhideWhenUsed="1"/>
-    <w:lsdException w:name="Normal Table" w:semiHidden="1" w:unhideWhenUsed="1"/>
     <w:lsdException w:name="annotation subject" w:semiHidden="1" w:unhideWhenUsed="1"/>
     <w:lsdException w:name="No List" w:semiHidden="1" w:unhideWhenUsed="1"/>
     <w:lsdException w:name="Outline List 1" w:semiHidden="1" w:unhideWhenUsed="1"/>
@@ -3437,10 +3428,8 @@
     <w:lsdException w:name="Table Elegant" w:semiHidden="1" w:unhideWhenUsed="1"/>
     <w:lsdException w:name="Table Professional" w:semiHidden="1" w:unhideWhenUsed="1"/>
     <w:lsdException w:name="Table Subtle 1" w:semiHidden="1" w:unhideWhenUsed="1"/>
-    <w:lsdException w:name="Table Subtle 2" w:semiHidden="1" w:unhideWhenUsed="1"/>
     <w:lsdException w:name="Table Web 1" w:semiHidden="1" w:unhideWhenUsed="1"/>
     <w:lsdException w:name="Table Web 2" w:semiHidden="1" w:unhideWhenUsed="1"/>
-    <w:lsdException w:name="Table Web 3" w:semiHidden="1" w:unhideWhenUsed="1"/>
     <w:lsdException w:name="Balloon Text" w:semiHidden="1" w:unhideWhenUsed="1"/>
     <w:lsdException w:name="Table Grid" w:uiPriority="39"/>
     <w:lsdException w:name="Table Theme" w:semiHidden="1" w:unhideWhenUsed="1"/>
@@ -3659,6 +3648,10 @@
     <w:lsdException w:name="List Table 5 Dark Accent 6" w:uiPriority="50"/>
     <w:lsdException w:name="List Table 6 Colorful Accent 6" w:uiPriority="51"/>
     <w:lsdException w:name="List Table 7 Colorful Accent 6" w:uiPriority="52"/>
+    <w:lsdException w:name="Mention" w:semiHidden="1" w:unhideWhenUsed="1"/>
+    <w:lsdException w:name="Smart Hyperlink" w:semiHidden="1" w:unhideWhenUsed="1"/>
+    <w:lsdException w:name="Hashtag" w:semiHidden="1" w:unhideWhenUsed="1"/>
+    <w:lsdException w:name="Unresolved Mention" w:semiHidden="1" w:unhideWhenUsed="1"/>
   </w:latentStyles>
   <w:style w:type="paragraph" w:default="1" w:styleId="Normal">
     <w:name w:val="Normal"/>

</xml_diff>

<commit_message>
Documents updated for set up the openxc enabler in your mac machine
</commit_message>
<xml_diff>
--- a/StepsToBuildOpenXCiOSFrameworkAndDemoApp.docx
+++ b/StepsToBuildOpenXCiOSFrameworkAndDemoApp.docx
@@ -35,7 +35,7 @@
           <w:sz w:val="48"/>
           <w:szCs w:val="48"/>
         </w:rPr>
-        <w:t xml:space="preserve"> iOS </w:t>
+        <w:t xml:space="preserve"> </w:t>
       </w:r>
       <w:r>
         <w:rPr>
@@ -43,9 +43,1192 @@
           <w:sz w:val="48"/>
           <w:szCs w:val="48"/>
         </w:rPr>
-        <w:t>Framework</w:t>
-      </w:r>
-    </w:p>
+        <w:t>e</w:t>
+      </w:r>
+      <w:r>
+        <w:rPr>
+          <w:rFonts w:ascii="Cambria" w:hAnsi="Cambria"/>
+          <w:sz w:val="48"/>
+          <w:szCs w:val="48"/>
+        </w:rPr>
+        <w:t>nable</w:t>
+      </w:r>
+      <w:r>
+        <w:rPr>
+          <w:rFonts w:ascii="Cambria" w:hAnsi="Cambria"/>
+          <w:sz w:val="48"/>
+          <w:szCs w:val="48"/>
+        </w:rPr>
+        <w:t>r iOS a</w:t>
+      </w:r>
+      <w:r>
+        <w:rPr>
+          <w:rFonts w:ascii="Cambria" w:hAnsi="Cambria"/>
+          <w:sz w:val="48"/>
+          <w:szCs w:val="48"/>
+        </w:rPr>
+        <w:t>pp</w:t>
+      </w:r>
+    </w:p>
+    <w:p>
+      <w:pPr>
+        <w:pStyle w:val="Heading1"/>
+        <w:rPr>
+          <w:b/>
+          <w:sz w:val="36"/>
+        </w:rPr>
+      </w:pPr>
+      <w:r>
+        <w:rPr>
+          <w:b/>
+          <w:sz w:val="36"/>
+        </w:rPr>
+        <w:t xml:space="preserve">Steps for </w:t>
+      </w:r>
+      <w:proofErr w:type="spellStart"/>
+      <w:r>
+        <w:rPr>
+          <w:b/>
+          <w:sz w:val="36"/>
+        </w:rPr>
+        <w:t>OpenXc</w:t>
+      </w:r>
+      <w:proofErr w:type="spellEnd"/>
+      <w:r>
+        <w:rPr>
+          <w:b/>
+          <w:sz w:val="36"/>
+        </w:rPr>
+        <w:t xml:space="preserve"> </w:t>
+      </w:r>
+      <w:r>
+        <w:rPr>
+          <w:b/>
+          <w:sz w:val="36"/>
+        </w:rPr>
+        <w:t xml:space="preserve">Enabler </w:t>
+      </w:r>
+      <w:r>
+        <w:rPr>
+          <w:b/>
+          <w:sz w:val="36"/>
+        </w:rPr>
+        <w:t>app</w:t>
+      </w:r>
+      <w:r>
+        <w:rPr>
+          <w:b/>
+          <w:sz w:val="36"/>
+        </w:rPr>
+        <w:t xml:space="preserve"> setup in your</w:t>
+      </w:r>
+      <w:r>
+        <w:rPr>
+          <w:b/>
+          <w:sz w:val="36"/>
+        </w:rPr>
+        <w:t xml:space="preserve"> </w:t>
+      </w:r>
+      <w:r>
+        <w:rPr>
+          <w:b/>
+          <w:sz w:val="36"/>
+        </w:rPr>
+        <w:t>mac</w:t>
+      </w:r>
+      <w:r>
+        <w:rPr>
+          <w:b/>
+          <w:sz w:val="36"/>
+        </w:rPr>
+        <w:t xml:space="preserve"> machine:</w:t>
+      </w:r>
+    </w:p>
+    <w:p>
+      <w:pPr>
+        <w:pStyle w:val="ListParagraph"/>
+        <w:numPr>
+          <w:ilvl w:val="0"/>
+          <w:numId w:val="8"/>
+        </w:numPr>
+      </w:pPr>
+      <w:r>
+        <w:t xml:space="preserve">Install </w:t>
+      </w:r>
+      <w:proofErr w:type="spellStart"/>
+      <w:r>
+        <w:t>Xcode</w:t>
+      </w:r>
+      <w:proofErr w:type="spellEnd"/>
+      <w:r>
+        <w:t xml:space="preserve"> 9 or latest in your machine if it is not </w:t>
+      </w:r>
+      <w:r>
+        <w:t>installed.</w:t>
+      </w:r>
+    </w:p>
+    <w:p>
+      <w:pPr>
+        <w:pStyle w:val="ListParagraph"/>
+        <w:numPr>
+          <w:ilvl w:val="0"/>
+          <w:numId w:val="8"/>
+        </w:numPr>
+      </w:pPr>
+      <w:r>
+        <w:t>Create an</w:t>
+      </w:r>
+      <w:r>
+        <w:t xml:space="preserve"> empty folder </w:t>
+      </w:r>
+      <w:r>
+        <w:t>on your machine name it according</w:t>
+      </w:r>
+      <w:r>
+        <w:t>ly</w:t>
+      </w:r>
+      <w:r>
+        <w:t>.</w:t>
+      </w:r>
+    </w:p>
+    <w:p>
+      <w:pPr>
+        <w:pStyle w:val="ListParagraph"/>
+        <w:numPr>
+          <w:ilvl w:val="0"/>
+          <w:numId w:val="8"/>
+        </w:numPr>
+      </w:pPr>
+      <w:r>
+        <w:t xml:space="preserve">Open </w:t>
+      </w:r>
+      <w:r>
+        <w:t>terminal and go to that fo</w:t>
+      </w:r>
+      <w:r>
+        <w:t>lder “</w:t>
+      </w:r>
+      <w:proofErr w:type="gramStart"/>
+      <w:r>
+        <w:rPr>
+          <w:b/>
+        </w:rPr>
+        <w:t>cd  &lt;</w:t>
+      </w:r>
+      <w:proofErr w:type="gramEnd"/>
+      <w:r>
+        <w:rPr>
+          <w:b/>
+        </w:rPr>
+        <w:t>folder Path&gt;</w:t>
+      </w:r>
+      <w:r>
+        <w:t xml:space="preserve">” or you can  simply drag the folder to terminal after </w:t>
+      </w:r>
+      <w:r>
+        <w:rPr>
+          <w:b/>
+        </w:rPr>
+        <w:t>cd space</w:t>
+      </w:r>
+      <w:r>
+        <w:t xml:space="preserve"> .</w:t>
+      </w:r>
+    </w:p>
+    <w:p>
+      <w:pPr>
+        <w:pStyle w:val="ListParagraph"/>
+        <w:numPr>
+          <w:ilvl w:val="0"/>
+          <w:numId w:val="8"/>
+        </w:numPr>
+      </w:pPr>
+      <w:r>
+        <w:t xml:space="preserve">Then copy the link from </w:t>
+      </w:r>
+      <w:r>
+        <w:t>GitHub</w:t>
+      </w:r>
+      <w:r>
+        <w:t xml:space="preserve"> which you want to clone (master or </w:t>
+      </w:r>
+      <w:proofErr w:type="gramStart"/>
+      <w:r>
+        <w:t>next )</w:t>
+      </w:r>
+      <w:proofErr w:type="gramEnd"/>
+      <w:r>
+        <w:t xml:space="preserve"> branch .</w:t>
+      </w:r>
+    </w:p>
+    <w:p>
+      <w:pPr>
+        <w:pStyle w:val="ListParagraph"/>
+        <w:numPr>
+          <w:ilvl w:val="0"/>
+          <w:numId w:val="8"/>
+        </w:numPr>
+      </w:pPr>
+      <w:r>
+        <w:t>Then type “</w:t>
+      </w:r>
+      <w:r>
+        <w:rPr>
+          <w:b/>
+        </w:rPr>
+        <w:t xml:space="preserve">git </w:t>
+      </w:r>
+      <w:proofErr w:type="gramStart"/>
+      <w:r>
+        <w:rPr>
+          <w:b/>
+        </w:rPr>
+        <w:t xml:space="preserve">clone </w:t>
+      </w:r>
+      <w:r>
+        <w:rPr>
+          <w:b/>
+        </w:rPr>
+        <w:t xml:space="preserve"> </w:t>
+      </w:r>
+      <w:r>
+        <w:rPr>
+          <w:b/>
+        </w:rPr>
+        <w:t>&lt;</w:t>
+      </w:r>
+      <w:proofErr w:type="gramEnd"/>
+      <w:r>
+        <w:rPr>
+          <w:b/>
+        </w:rPr>
+        <w:t>link&gt;</w:t>
+      </w:r>
+      <w:r>
+        <w:t>” and press enter it will start cloning the project inside the folder.</w:t>
+      </w:r>
+    </w:p>
+    <w:p>
+      <w:pPr>
+        <w:pStyle w:val="ListParagraph"/>
+        <w:numPr>
+          <w:ilvl w:val="0"/>
+          <w:numId w:val="8"/>
+        </w:numPr>
+      </w:pPr>
+      <w:r>
+        <w:t xml:space="preserve">Once the clone done </w:t>
+      </w:r>
+      <w:proofErr w:type="gramStart"/>
+      <w:r>
+        <w:t>if  you</w:t>
+      </w:r>
+      <w:proofErr w:type="gramEnd"/>
+      <w:r>
+        <w:t xml:space="preserve"> check there is  </w:t>
+      </w:r>
+      <w:proofErr w:type="spellStart"/>
+      <w:r>
+        <w:t>OpenXC</w:t>
+      </w:r>
+      <w:proofErr w:type="spellEnd"/>
+      <w:r>
+        <w:t xml:space="preserve"> framework folder which is empty To include framework to project we need to run git submodule command </w:t>
+      </w:r>
+      <w:r>
+        <w:t xml:space="preserve">inside </w:t>
+      </w:r>
+      <w:r>
+        <w:t>“</w:t>
+      </w:r>
+      <w:proofErr w:type="spellStart"/>
+      <w:r>
+        <w:rPr>
+          <w:b/>
+        </w:rPr>
+        <w:t>Openxc</w:t>
+      </w:r>
+      <w:proofErr w:type="spellEnd"/>
+      <w:r>
+        <w:rPr>
+          <w:b/>
+        </w:rPr>
+        <w:t>-</w:t>
+      </w:r>
+      <w:proofErr w:type="spellStart"/>
+      <w:r>
+        <w:rPr>
+          <w:b/>
+        </w:rPr>
+        <w:t>ios</w:t>
+      </w:r>
+      <w:proofErr w:type="spellEnd"/>
+      <w:r>
+        <w:rPr>
+          <w:b/>
+        </w:rPr>
+        <w:t>-app-demo</w:t>
+      </w:r>
+      <w:r>
+        <w:t xml:space="preserve"> “folder</w:t>
+      </w:r>
+      <w:r>
+        <w:t>.</w:t>
+      </w:r>
+    </w:p>
+    <w:p>
+      <w:pPr>
+        <w:pStyle w:val="ListParagraph"/>
+        <w:numPr>
+          <w:ilvl w:val="0"/>
+          <w:numId w:val="8"/>
+        </w:numPr>
+      </w:pPr>
+      <w:r>
+        <w:t xml:space="preserve">Go </w:t>
+      </w:r>
+      <w:r>
+        <w:t xml:space="preserve">to </w:t>
+      </w:r>
+      <w:proofErr w:type="spellStart"/>
+      <w:r>
+        <w:rPr>
+          <w:b/>
+        </w:rPr>
+        <w:t>OpenXC</w:t>
+      </w:r>
+      <w:proofErr w:type="spellEnd"/>
+      <w:r>
+        <w:rPr>
+          <w:b/>
+        </w:rPr>
+        <w:t>-</w:t>
+      </w:r>
+      <w:proofErr w:type="spellStart"/>
+      <w:r>
+        <w:rPr>
+          <w:b/>
+        </w:rPr>
+        <w:t>ios</w:t>
+      </w:r>
+      <w:proofErr w:type="spellEnd"/>
+      <w:r>
+        <w:rPr>
+          <w:b/>
+        </w:rPr>
+        <w:t>-app-demo</w:t>
+      </w:r>
+      <w:r>
+        <w:t xml:space="preserve"> </w:t>
+      </w:r>
+      <w:r>
+        <w:t>folde</w:t>
+      </w:r>
+      <w:r>
+        <w:t>r</w:t>
+      </w:r>
+      <w:r>
+        <w:t xml:space="preserve"> using command cd &lt;folder </w:t>
+      </w:r>
+      <w:r>
+        <w:t>name</w:t>
+      </w:r>
+      <w:r>
+        <w:t xml:space="preserve">&gt; After that run this command </w:t>
+      </w:r>
+      <w:proofErr w:type="gramStart"/>
+      <w:r>
+        <w:t xml:space="preserve">“ </w:t>
+      </w:r>
+      <w:r>
+        <w:rPr>
+          <w:b/>
+        </w:rPr>
+        <w:t>git</w:t>
+      </w:r>
+      <w:proofErr w:type="gramEnd"/>
+      <w:r>
+        <w:rPr>
+          <w:b/>
+        </w:rPr>
+        <w:t xml:space="preserve"> submodule update --</w:t>
+      </w:r>
+      <w:proofErr w:type="spellStart"/>
+      <w:r>
+        <w:rPr>
+          <w:b/>
+        </w:rPr>
+        <w:t>init</w:t>
+      </w:r>
+      <w:proofErr w:type="spellEnd"/>
+      <w:r>
+        <w:rPr>
+          <w:b/>
+        </w:rPr>
+        <w:t xml:space="preserve"> --recursive</w:t>
+      </w:r>
+      <w:r>
+        <w:t xml:space="preserve"> ”</w:t>
+      </w:r>
+      <w:r>
+        <w:t xml:space="preserve"> </w:t>
+      </w:r>
+      <w:r>
+        <w:t xml:space="preserve"> </w:t>
+      </w:r>
+      <w:r>
+        <w:t>inside folder.</w:t>
+      </w:r>
+    </w:p>
+    <w:p>
+      <w:pPr>
+        <w:pStyle w:val="ListParagraph"/>
+        <w:numPr>
+          <w:ilvl w:val="0"/>
+          <w:numId w:val="8"/>
+        </w:numPr>
+      </w:pPr>
+      <w:r>
+        <w:t xml:space="preserve">Once it finish now you can check inside the </w:t>
+      </w:r>
+      <w:proofErr w:type="spellStart"/>
+      <w:r>
+        <w:t>OpenXC</w:t>
+      </w:r>
+      <w:proofErr w:type="spellEnd"/>
+      <w:r>
+        <w:t xml:space="preserve"> frame work folder now you will f</w:t>
+      </w:r>
+      <w:r>
+        <w:t xml:space="preserve">ind the files </w:t>
+      </w:r>
+      <w:r>
+        <w:t xml:space="preserve">and </w:t>
+      </w:r>
+      <w:proofErr w:type="spellStart"/>
+      <w:r>
+        <w:t>protobuf</w:t>
+      </w:r>
+      <w:proofErr w:type="spellEnd"/>
+      <w:r>
+        <w:t xml:space="preserve"> folder </w:t>
+      </w:r>
+      <w:proofErr w:type="gramStart"/>
+      <w:r>
+        <w:t>also .</w:t>
+      </w:r>
+      <w:r>
+        <w:t>Now</w:t>
+      </w:r>
+      <w:proofErr w:type="gramEnd"/>
+      <w:r>
+        <w:t xml:space="preserve"> you have did the setup and everything is included </w:t>
+      </w:r>
+      <w:r>
+        <w:t>.</w:t>
+      </w:r>
+    </w:p>
+    <w:p>
+      <w:pPr>
+        <w:pStyle w:val="ListParagraph"/>
+        <w:numPr>
+          <w:ilvl w:val="0"/>
+          <w:numId w:val="8"/>
+        </w:numPr>
+      </w:pPr>
+      <w:r>
+        <w:t xml:space="preserve">Now simply open the </w:t>
+      </w:r>
+      <w:proofErr w:type="spellStart"/>
+      <w:r>
+        <w:t>OpenXC</w:t>
+      </w:r>
+      <w:proofErr w:type="spellEnd"/>
+      <w:r>
+        <w:t xml:space="preserve"> Enabler project file in </w:t>
+      </w:r>
+      <w:proofErr w:type="spellStart"/>
+      <w:proofErr w:type="gramStart"/>
+      <w:r>
+        <w:t>Xc</w:t>
+      </w:r>
+      <w:r>
+        <w:t>ode</w:t>
+      </w:r>
+      <w:proofErr w:type="spellEnd"/>
+      <w:r>
+        <w:t xml:space="preserve"> </w:t>
+      </w:r>
+      <w:r>
+        <w:t xml:space="preserve"> buil</w:t>
+      </w:r>
+      <w:r>
+        <w:t>d</w:t>
+      </w:r>
+      <w:proofErr w:type="gramEnd"/>
+      <w:r>
+        <w:t xml:space="preserve"> the app </w:t>
+      </w:r>
+      <w:r>
+        <w:t xml:space="preserve"> and </w:t>
+      </w:r>
+      <w:r>
+        <w:t xml:space="preserve"> then </w:t>
+      </w:r>
+      <w:r>
+        <w:t xml:space="preserve">run </w:t>
+      </w:r>
+      <w:r>
+        <w:t>the app in device or simulator which ever you want to</w:t>
+      </w:r>
+    </w:p>
+    <w:p>
+      <w:r>
+        <w:t>Below here you can follow these screen shots in terminal.</w:t>
+      </w:r>
+    </w:p>
+    <w:p>
+      <w:r>
+        <w:t xml:space="preserve">  </w:t>
+      </w:r>
+      <w:r>
+        <w:rPr>
+          <w:noProof/>
+        </w:rPr>
+        <w:drawing>
+          <wp:inline distT="0" distB="0" distL="0" distR="0" wp14:anchorId="3BE45EEA" wp14:editId="08C992AB">
+            <wp:extent cx="2479638" cy="723900"/>
+            <wp:effectExtent l="0" t="0" r="0" b="0"/>
+            <wp:docPr id="17" name="Picture 17"/>
+            <wp:cNvGraphicFramePr>
+              <a:graphicFrameLocks xmlns:a="http://schemas.openxmlformats.org/drawingml/2006/main" noChangeAspect="1"/>
+            </wp:cNvGraphicFramePr>
+            <a:graphic xmlns:a="http://schemas.openxmlformats.org/drawingml/2006/main">
+              <a:graphicData uri="http://schemas.openxmlformats.org/drawingml/2006/picture">
+                <pic:pic xmlns:pic="http://schemas.openxmlformats.org/drawingml/2006/picture">
+                  <pic:nvPicPr>
+                    <pic:cNvPr id="17" name="Screen Shot 2018-05-28 at 3.15.13 PM.png"/>
+                    <pic:cNvPicPr/>
+                  </pic:nvPicPr>
+                  <pic:blipFill>
+                    <a:blip r:embed="rId6" cstate="print">
+                      <a:extLst>
+                        <a:ext uri="{28A0092B-C50C-407E-A947-70E740481C1C}">
+                          <a14:useLocalDpi xmlns:a14="http://schemas.microsoft.com/office/drawing/2010/main" val="0"/>
+                        </a:ext>
+                      </a:extLst>
+                    </a:blip>
+                    <a:stretch>
+                      <a:fillRect/>
+                    </a:stretch>
+                  </pic:blipFill>
+                  <pic:spPr>
+                    <a:xfrm>
+                      <a:off x="0" y="0"/>
+                      <a:ext cx="2648179" cy="773103"/>
+                    </a:xfrm>
+                    <a:prstGeom prst="rect">
+                      <a:avLst/>
+                    </a:prstGeom>
+                  </pic:spPr>
+                </pic:pic>
+              </a:graphicData>
+            </a:graphic>
+          </wp:inline>
+        </w:drawing>
+      </w:r>
+      <w:r>
+        <w:t xml:space="preserve">      </w:t>
+      </w:r>
+      <w:r>
+        <w:rPr>
+          <w:noProof/>
+        </w:rPr>
+        <w:drawing>
+          <wp:inline distT="0" distB="0" distL="0" distR="0" wp14:anchorId="28E472AC" wp14:editId="612BC938">
+            <wp:extent cx="2950696" cy="751840"/>
+            <wp:effectExtent l="0" t="0" r="0" b="0"/>
+            <wp:docPr id="18" name="Picture 18"/>
+            <wp:cNvGraphicFramePr>
+              <a:graphicFrameLocks xmlns:a="http://schemas.openxmlformats.org/drawingml/2006/main" noChangeAspect="1"/>
+            </wp:cNvGraphicFramePr>
+            <a:graphic xmlns:a="http://schemas.openxmlformats.org/drawingml/2006/main">
+              <a:graphicData uri="http://schemas.openxmlformats.org/drawingml/2006/picture">
+                <pic:pic xmlns:pic="http://schemas.openxmlformats.org/drawingml/2006/picture">
+                  <pic:nvPicPr>
+                    <pic:cNvPr id="18" name="Screen Shot 2018-05-28 at 3.06.03 PM.png"/>
+                    <pic:cNvPicPr/>
+                  </pic:nvPicPr>
+                  <pic:blipFill>
+                    <a:blip r:embed="rId7" cstate="print">
+                      <a:extLst>
+                        <a:ext uri="{28A0092B-C50C-407E-A947-70E740481C1C}">
+                          <a14:useLocalDpi xmlns:a14="http://schemas.microsoft.com/office/drawing/2010/main" val="0"/>
+                        </a:ext>
+                      </a:extLst>
+                    </a:blip>
+                    <a:stretch>
+                      <a:fillRect/>
+                    </a:stretch>
+                  </pic:blipFill>
+                  <pic:spPr>
+                    <a:xfrm>
+                      <a:off x="0" y="0"/>
+                      <a:ext cx="3004521" cy="765555"/>
+                    </a:xfrm>
+                    <a:prstGeom prst="rect">
+                      <a:avLst/>
+                    </a:prstGeom>
+                  </pic:spPr>
+                </pic:pic>
+              </a:graphicData>
+            </a:graphic>
+          </wp:inline>
+        </w:drawing>
+      </w:r>
+    </w:p>
+    <w:p>
+      <w:r>
+        <w:t xml:space="preserve">       (Step 1)                                                                                           </w:t>
+      </w:r>
+      <w:proofErr w:type="gramStart"/>
+      <w:r>
+        <w:t xml:space="preserve">   (</w:t>
+      </w:r>
+      <w:proofErr w:type="gramEnd"/>
+      <w:r>
+        <w:t>step 2)</w:t>
+      </w:r>
+    </w:p>
+    <w:p/>
+    <w:p>
+      <w:r>
+        <w:rPr>
+          <w:noProof/>
+        </w:rPr>
+        <w:drawing>
+          <wp:inline distT="0" distB="0" distL="0" distR="0" wp14:anchorId="72C205C4" wp14:editId="068DF3A0">
+            <wp:extent cx="2694791" cy="698500"/>
+            <wp:effectExtent l="0" t="0" r="0" b="0"/>
+            <wp:docPr id="19" name="Picture 19"/>
+            <wp:cNvGraphicFramePr>
+              <a:graphicFrameLocks xmlns:a="http://schemas.openxmlformats.org/drawingml/2006/main" noChangeAspect="1"/>
+            </wp:cNvGraphicFramePr>
+            <a:graphic xmlns:a="http://schemas.openxmlformats.org/drawingml/2006/main">
+              <a:graphicData uri="http://schemas.openxmlformats.org/drawingml/2006/picture">
+                <pic:pic xmlns:pic="http://schemas.openxmlformats.org/drawingml/2006/picture">
+                  <pic:nvPicPr>
+                    <pic:cNvPr id="19" name="Screen Shot 2018-05-28 at 3.07.20 PM.png"/>
+                    <pic:cNvPicPr/>
+                  </pic:nvPicPr>
+                  <pic:blipFill>
+                    <a:blip r:embed="rId8" cstate="print">
+                      <a:extLst>
+                        <a:ext uri="{28A0092B-C50C-407E-A947-70E740481C1C}">
+                          <a14:useLocalDpi xmlns:a14="http://schemas.microsoft.com/office/drawing/2010/main" val="0"/>
+                        </a:ext>
+                      </a:extLst>
+                    </a:blip>
+                    <a:stretch>
+                      <a:fillRect/>
+                    </a:stretch>
+                  </pic:blipFill>
+                  <pic:spPr>
+                    <a:xfrm>
+                      <a:off x="0" y="0"/>
+                      <a:ext cx="2844972" cy="737428"/>
+                    </a:xfrm>
+                    <a:prstGeom prst="rect">
+                      <a:avLst/>
+                    </a:prstGeom>
+                  </pic:spPr>
+                </pic:pic>
+              </a:graphicData>
+            </a:graphic>
+          </wp:inline>
+        </w:drawing>
+      </w:r>
+      <w:r>
+        <w:t xml:space="preserve">        </w:t>
+      </w:r>
+      <w:r>
+        <w:rPr>
+          <w:noProof/>
+        </w:rPr>
+        <w:drawing>
+          <wp:inline distT="0" distB="0" distL="0" distR="0" wp14:anchorId="3174DC5D" wp14:editId="10BD10F5">
+            <wp:extent cx="2630245" cy="955040"/>
+            <wp:effectExtent l="0" t="0" r="0" b="0"/>
+            <wp:docPr id="20" name="Picture 20"/>
+            <wp:cNvGraphicFramePr>
+              <a:graphicFrameLocks xmlns:a="http://schemas.openxmlformats.org/drawingml/2006/main" noChangeAspect="1"/>
+            </wp:cNvGraphicFramePr>
+            <a:graphic xmlns:a="http://schemas.openxmlformats.org/drawingml/2006/main">
+              <a:graphicData uri="http://schemas.openxmlformats.org/drawingml/2006/picture">
+                <pic:pic xmlns:pic="http://schemas.openxmlformats.org/drawingml/2006/picture">
+                  <pic:nvPicPr>
+                    <pic:cNvPr id="20" name="Screen Shot 2018-05-28 at 3.09.57 PM.png"/>
+                    <pic:cNvPicPr/>
+                  </pic:nvPicPr>
+                  <pic:blipFill>
+                    <a:blip r:embed="rId9" cstate="print">
+                      <a:extLst>
+                        <a:ext uri="{28A0092B-C50C-407E-A947-70E740481C1C}">
+                          <a14:useLocalDpi xmlns:a14="http://schemas.microsoft.com/office/drawing/2010/main" val="0"/>
+                        </a:ext>
+                      </a:extLst>
+                    </a:blip>
+                    <a:stretch>
+                      <a:fillRect/>
+                    </a:stretch>
+                  </pic:blipFill>
+                  <pic:spPr>
+                    <a:xfrm>
+                      <a:off x="0" y="0"/>
+                      <a:ext cx="2658975" cy="965472"/>
+                    </a:xfrm>
+                    <a:prstGeom prst="rect">
+                      <a:avLst/>
+                    </a:prstGeom>
+                  </pic:spPr>
+                </pic:pic>
+              </a:graphicData>
+            </a:graphic>
+          </wp:inline>
+        </w:drawing>
+      </w:r>
+    </w:p>
+    <w:p>
+      <w:r>
+        <w:t xml:space="preserve">                         (Step 3)</w:t>
+      </w:r>
+      <w:r>
+        <w:t xml:space="preserve">                                                                      </w:t>
+      </w:r>
+      <w:proofErr w:type="gramStart"/>
+      <w:r>
+        <w:t xml:space="preserve">   (</w:t>
+      </w:r>
+      <w:proofErr w:type="gramEnd"/>
+      <w:r>
+        <w:t>Step 4)</w:t>
+      </w:r>
+    </w:p>
+    <w:p/>
+    <w:p>
+      <w:r>
+        <w:t xml:space="preserve">After following all these Steps when you open </w:t>
+      </w:r>
+      <w:proofErr w:type="spellStart"/>
+      <w:r>
+        <w:t>OpenXC</w:t>
+      </w:r>
+      <w:proofErr w:type="spellEnd"/>
+      <w:r>
+        <w:t xml:space="preserve"> app in your project file in </w:t>
+      </w:r>
+      <w:proofErr w:type="spellStart"/>
+      <w:proofErr w:type="gramStart"/>
+      <w:r>
+        <w:t>xcode</w:t>
+      </w:r>
+      <w:proofErr w:type="spellEnd"/>
+      <w:r>
+        <w:t xml:space="preserve">  the</w:t>
+      </w:r>
+      <w:proofErr w:type="gramEnd"/>
+      <w:r>
+        <w:t xml:space="preserve"> screen will be like below that means you have done the setup .</w:t>
+      </w:r>
+    </w:p>
+    <w:p>
+      <w:r>
+        <w:rPr>
+          <w:noProof/>
+        </w:rPr>
+        <w:lastRenderedPageBreak/>
+        <w:drawing>
+          <wp:inline distT="0" distB="0" distL="0" distR="0" wp14:anchorId="65383B10" wp14:editId="2EA6B547">
+            <wp:extent cx="6115722" cy="2887830"/>
+            <wp:effectExtent l="0" t="0" r="0" b="0"/>
+            <wp:docPr id="21" name="Picture 21"/>
+            <wp:cNvGraphicFramePr>
+              <a:graphicFrameLocks xmlns:a="http://schemas.openxmlformats.org/drawingml/2006/main" noChangeAspect="1"/>
+            </wp:cNvGraphicFramePr>
+            <a:graphic xmlns:a="http://schemas.openxmlformats.org/drawingml/2006/main">
+              <a:graphicData uri="http://schemas.openxmlformats.org/drawingml/2006/picture">
+                <pic:pic xmlns:pic="http://schemas.openxmlformats.org/drawingml/2006/picture">
+                  <pic:nvPicPr>
+                    <pic:cNvPr id="21" name="Screen Shot 2018-05-28 at 2.09.58 PM.png"/>
+                    <pic:cNvPicPr/>
+                  </pic:nvPicPr>
+                  <pic:blipFill>
+                    <a:blip r:embed="rId10" cstate="print">
+                      <a:extLst>
+                        <a:ext uri="{28A0092B-C50C-407E-A947-70E740481C1C}">
+                          <a14:useLocalDpi xmlns:a14="http://schemas.microsoft.com/office/drawing/2010/main" val="0"/>
+                        </a:ext>
+                      </a:extLst>
+                    </a:blip>
+                    <a:stretch>
+                      <a:fillRect/>
+                    </a:stretch>
+                  </pic:blipFill>
+                  <pic:spPr>
+                    <a:xfrm>
+                      <a:off x="0" y="0"/>
+                      <a:ext cx="6151766" cy="2904850"/>
+                    </a:xfrm>
+                    <a:prstGeom prst="rect">
+                      <a:avLst/>
+                    </a:prstGeom>
+                  </pic:spPr>
+                </pic:pic>
+              </a:graphicData>
+            </a:graphic>
+          </wp:inline>
+        </w:drawing>
+      </w:r>
+    </w:p>
+    <w:p/>
+    <w:p>
+      <w:pPr>
+        <w:pStyle w:val="Heading1"/>
+        <w:rPr>
+          <w:b/>
+          <w:sz w:val="36"/>
+        </w:rPr>
+      </w:pPr>
+      <w:r>
+        <w:rPr>
+          <w:b/>
+          <w:sz w:val="36"/>
+        </w:rPr>
+        <w:t xml:space="preserve">Steps to include </w:t>
+      </w:r>
+      <w:proofErr w:type="spellStart"/>
+      <w:r>
+        <w:rPr>
+          <w:b/>
+          <w:sz w:val="36"/>
+        </w:rPr>
+        <w:t>OpenXC</w:t>
+      </w:r>
+      <w:proofErr w:type="spellEnd"/>
+      <w:r>
+        <w:rPr>
+          <w:b/>
+          <w:sz w:val="36"/>
+        </w:rPr>
+        <w:t xml:space="preserve"> &amp; </w:t>
+      </w:r>
+      <w:proofErr w:type="spellStart"/>
+      <w:r>
+        <w:rPr>
+          <w:b/>
+          <w:sz w:val="36"/>
+        </w:rPr>
+        <w:t>protobuf</w:t>
+      </w:r>
+      <w:proofErr w:type="spellEnd"/>
+      <w:r>
+        <w:rPr>
+          <w:b/>
+          <w:sz w:val="36"/>
+        </w:rPr>
+        <w:t xml:space="preserve"> Frame work in </w:t>
+      </w:r>
+      <w:proofErr w:type="gramStart"/>
+      <w:r>
+        <w:rPr>
+          <w:b/>
+          <w:sz w:val="36"/>
+        </w:rPr>
+        <w:t>other</w:t>
+      </w:r>
+      <w:proofErr w:type="gramEnd"/>
+      <w:r>
+        <w:rPr>
+          <w:b/>
+          <w:sz w:val="36"/>
+        </w:rPr>
+        <w:t xml:space="preserve"> app:</w:t>
+      </w:r>
+    </w:p>
+    <w:p/>
+    <w:p>
+      <w:pPr>
+        <w:pStyle w:val="ListParagraph"/>
+        <w:numPr>
+          <w:ilvl w:val="0"/>
+          <w:numId w:val="10"/>
+        </w:numPr>
+      </w:pPr>
+      <w:r>
+        <w:t xml:space="preserve">Download or clone </w:t>
+      </w:r>
+      <w:proofErr w:type="spellStart"/>
+      <w:proofErr w:type="gramStart"/>
+      <w:r>
+        <w:t>OpenXC</w:t>
+      </w:r>
+      <w:proofErr w:type="spellEnd"/>
+      <w:r>
+        <w:t xml:space="preserve">  framework</w:t>
+      </w:r>
+      <w:proofErr w:type="gramEnd"/>
+      <w:r>
+        <w:t xml:space="preserve"> from </w:t>
+      </w:r>
+      <w:proofErr w:type="spellStart"/>
+      <w:r>
+        <w:t>Github.Then</w:t>
+      </w:r>
+      <w:proofErr w:type="spellEnd"/>
+      <w:r>
+        <w:t xml:space="preserve"> drag the </w:t>
+      </w:r>
+      <w:proofErr w:type="spellStart"/>
+      <w:r>
+        <w:t>openxc</w:t>
+      </w:r>
+      <w:proofErr w:type="spellEnd"/>
+      <w:r>
+        <w:t xml:space="preserve"> framework project file to your App.</w:t>
+      </w:r>
+    </w:p>
+    <w:p>
+      <w:pPr>
+        <w:pStyle w:val="ListParagraph"/>
+        <w:numPr>
+          <w:ilvl w:val="0"/>
+          <w:numId w:val="10"/>
+        </w:numPr>
+      </w:pPr>
+      <w:r>
+        <w:t xml:space="preserve">Same process for </w:t>
+      </w:r>
+      <w:proofErr w:type="spellStart"/>
+      <w:proofErr w:type="gramStart"/>
+      <w:r>
+        <w:t>protobuf</w:t>
+      </w:r>
+      <w:proofErr w:type="spellEnd"/>
+      <w:r>
+        <w:t xml:space="preserve"> .Download</w:t>
+      </w:r>
+      <w:proofErr w:type="gramEnd"/>
+      <w:r>
+        <w:t xml:space="preserve"> or clone the particular this  branch “</w:t>
+      </w:r>
+      <w:proofErr w:type="spellStart"/>
+      <w:r>
+        <w:rPr>
+          <w:b/>
+        </w:rPr>
+        <w:t>protobuf</w:t>
+      </w:r>
+      <w:proofErr w:type="spellEnd"/>
+      <w:r>
+        <w:rPr>
+          <w:b/>
+        </w:rPr>
+        <w:t xml:space="preserve"> 2.0 swift 3.0</w:t>
+      </w:r>
+      <w:r>
+        <w:t xml:space="preserve"> “</w:t>
+      </w:r>
+      <w:r>
+        <w:t xml:space="preserve"> and then drag the </w:t>
+      </w:r>
+      <w:proofErr w:type="spellStart"/>
+      <w:r>
+        <w:t>pro</w:t>
+      </w:r>
+      <w:r>
+        <w:t>tobuf</w:t>
+      </w:r>
+      <w:proofErr w:type="spellEnd"/>
+      <w:r>
+        <w:t xml:space="preserve"> </w:t>
+      </w:r>
+      <w:proofErr w:type="spellStart"/>
+      <w:r>
+        <w:t>projectfile</w:t>
+      </w:r>
+      <w:proofErr w:type="spellEnd"/>
+      <w:r>
+        <w:t xml:space="preserve"> to your app.</w:t>
+      </w:r>
+    </w:p>
+    <w:p>
+      <w:pPr>
+        <w:pStyle w:val="ListParagraph"/>
+      </w:pPr>
+    </w:p>
+    <w:p>
+      <w:pPr>
+        <w:pStyle w:val="ListParagraph"/>
+        <w:numPr>
+          <w:ilvl w:val="0"/>
+          <w:numId w:val="10"/>
+        </w:numPr>
+      </w:pPr>
+      <w:r>
+        <w:t xml:space="preserve">Then follow the below step to build </w:t>
+      </w:r>
+      <w:proofErr w:type="spellStart"/>
+      <w:proofErr w:type="gramStart"/>
+      <w:r>
+        <w:t>openxc</w:t>
+      </w:r>
+      <w:proofErr w:type="spellEnd"/>
+      <w:r>
+        <w:t xml:space="preserve">  frame</w:t>
+      </w:r>
+      <w:proofErr w:type="gramEnd"/>
+      <w:r>
+        <w:t xml:space="preserve"> work and </w:t>
+      </w:r>
+      <w:proofErr w:type="spellStart"/>
+      <w:r>
+        <w:t>protobuf</w:t>
+      </w:r>
+      <w:proofErr w:type="spellEnd"/>
+      <w:r>
+        <w:t xml:space="preserve">  to run in your project .</w:t>
+      </w:r>
+    </w:p>
+    <w:p>
+      <w:pPr>
+        <w:rPr>
+          <w:b/>
+        </w:rPr>
+      </w:pPr>
+      <w:proofErr w:type="gramStart"/>
+      <w:r>
+        <w:rPr>
+          <w:b/>
+        </w:rPr>
+        <w:t>NOTE:-</w:t>
+      </w:r>
+      <w:proofErr w:type="gramEnd"/>
+      <w:r>
+        <w:t xml:space="preserve"> If you are using </w:t>
+      </w:r>
+      <w:r>
+        <w:rPr>
+          <w:b/>
+        </w:rPr>
+        <w:t>“SourceTree”</w:t>
+      </w:r>
+      <w:r>
+        <w:t xml:space="preserve"> instead of terminal to clone </w:t>
+      </w:r>
+      <w:proofErr w:type="spellStart"/>
+      <w:r>
+        <w:t>openxc</w:t>
+      </w:r>
+      <w:proofErr w:type="spellEnd"/>
+      <w:r>
+        <w:t xml:space="preserve"> enabler app then no need to run git submodule separately it will automatically do it for you</w:t>
+      </w:r>
+      <w:r>
+        <w:t>.</w:t>
+      </w:r>
+      <w:r>
+        <w:t xml:space="preserve"> </w:t>
+      </w:r>
+      <w:r>
+        <w:t xml:space="preserve">Just </w:t>
+      </w:r>
+      <w:r>
+        <w:t>put tick</w:t>
+      </w:r>
+      <w:r>
+        <w:t xml:space="preserve"> mark</w:t>
+      </w:r>
+      <w:r>
+        <w:t xml:space="preserve"> in</w:t>
+      </w:r>
+      <w:r>
+        <w:t xml:space="preserve"> the </w:t>
+      </w:r>
+      <w:r>
+        <w:t>“</w:t>
+      </w:r>
+      <w:proofErr w:type="spellStart"/>
+      <w:r>
+        <w:rPr>
+          <w:b/>
+        </w:rPr>
+        <w:t>Recurce</w:t>
+      </w:r>
+      <w:proofErr w:type="spellEnd"/>
+      <w:r>
+        <w:rPr>
+          <w:b/>
+        </w:rPr>
+        <w:t xml:space="preserve"> Submodule box</w:t>
+      </w:r>
+      <w:r>
+        <w:rPr>
+          <w:b/>
+        </w:rPr>
+        <w:t>”</w:t>
+      </w:r>
+      <w:bookmarkStart w:id="0" w:name="_GoBack"/>
+      <w:bookmarkEnd w:id="0"/>
+    </w:p>
+    <w:p>
+      <w:r>
+        <w:rPr>
+          <w:noProof/>
+        </w:rPr>
+        <w:drawing>
+          <wp:inline distT="0" distB="0" distL="0" distR="0" wp14:anchorId="02DCA0F8" wp14:editId="403F6110">
+            <wp:extent cx="5829010" cy="2357307"/>
+            <wp:effectExtent l="0" t="0" r="635" b="5080"/>
+            <wp:docPr id="24" name="Picture 24"/>
+            <wp:cNvGraphicFramePr>
+              <a:graphicFrameLocks xmlns:a="http://schemas.openxmlformats.org/drawingml/2006/main" noChangeAspect="1"/>
+            </wp:cNvGraphicFramePr>
+            <a:graphic xmlns:a="http://schemas.openxmlformats.org/drawingml/2006/main">
+              <a:graphicData uri="http://schemas.openxmlformats.org/drawingml/2006/picture">
+                <pic:pic xmlns:pic="http://schemas.openxmlformats.org/drawingml/2006/picture">
+                  <pic:nvPicPr>
+                    <pic:cNvPr id="24" name="Screen Shot 2018-05-28 at 4.33.26 PM.png"/>
+                    <pic:cNvPicPr/>
+                  </pic:nvPicPr>
+                  <pic:blipFill>
+                    <a:blip r:embed="rId11" cstate="print">
+                      <a:extLst>
+                        <a:ext uri="{28A0092B-C50C-407E-A947-70E740481C1C}">
+                          <a14:useLocalDpi xmlns:a14="http://schemas.microsoft.com/office/drawing/2010/main" val="0"/>
+                        </a:ext>
+                      </a:extLst>
+                    </a:blip>
+                    <a:stretch>
+                      <a:fillRect/>
+                    </a:stretch>
+                  </pic:blipFill>
+                  <pic:spPr>
+                    <a:xfrm>
+                      <a:off x="0" y="0"/>
+                      <a:ext cx="5928504" cy="2397543"/>
+                    </a:xfrm>
+                    <a:prstGeom prst="rect">
+                      <a:avLst/>
+                    </a:prstGeom>
+                  </pic:spPr>
+                </pic:pic>
+              </a:graphicData>
+            </a:graphic>
+          </wp:inline>
+        </w:drawing>
+      </w:r>
+    </w:p>
+    <w:p/>
     <w:p>
       <w:pPr>
         <w:pStyle w:val="Heading1"/>
@@ -119,7 +1302,7 @@
         </w:rPr>
         <w:t xml:space="preserve"> and follow steps from </w:t>
       </w:r>
-      <w:hyperlink r:id="rId5" w:history="1">
+      <w:hyperlink r:id="rId12" w:history="1">
         <w:r>
           <w:rPr>
             <w:rStyle w:val="Hyperlink"/>
@@ -169,7 +1352,7 @@
           <w:szCs w:val="24"/>
         </w:rPr>
         <w:drawing>
-          <wp:inline distT="0" distB="0" distL="0" distR="0">
+          <wp:inline distT="0" distB="0" distL="0" distR="0" wp14:anchorId="5F3052C0" wp14:editId="5BE38829">
             <wp:extent cx="5286375" cy="2734768"/>
             <wp:effectExtent l="0" t="0" r="0" b="8890"/>
             <wp:docPr id="1" name="Picture 1" descr="C:\Users\vkanishk\Downloads\Screenshots\Screen Shot 2016-11-11 at 1.59.17 PM.png"/>
@@ -186,7 +1369,7 @@
                     </pic:cNvPicPr>
                   </pic:nvPicPr>
                   <pic:blipFill>
-                    <a:blip r:embed="rId6">
+                    <a:blip r:embed="rId13">
                       <a:extLst>
                         <a:ext uri="{28A0092B-C50C-407E-A947-70E740481C1C}">
                           <a14:useLocalDpi xmlns:a14="http://schemas.microsoft.com/office/drawing/2010/main" val="0"/>
@@ -323,19 +1506,8 @@
           <w:sz w:val="24"/>
           <w:szCs w:val="24"/>
         </w:rPr>
-        <w:t xml:space="preserve">” using </w:t>
-      </w:r>
-      <w:proofErr w:type="spellStart"/>
-      <w:r>
-        <w:rPr>
-          <w:rFonts w:ascii="Segoe UI" w:eastAsia="Times New Roman" w:hAnsi="Segoe UI" w:cs="Segoe UI"/>
-          <w:color w:val="333333"/>
-          <w:sz w:val="24"/>
-          <w:szCs w:val="24"/>
-        </w:rPr>
-        <w:t>XCode</w:t>
-      </w:r>
-      <w:proofErr w:type="spellEnd"/>
+        <w:t>” using XCode</w:t>
+      </w:r>
     </w:p>
     <w:p>
       <w:pPr>
@@ -406,7 +1578,7 @@
           <w:szCs w:val="24"/>
         </w:rPr>
         <w:drawing>
-          <wp:inline distT="0" distB="0" distL="0" distR="0">
+          <wp:inline distT="0" distB="0" distL="0" distR="0" wp14:anchorId="42EB62C3" wp14:editId="5B38B2D2">
             <wp:extent cx="4198964" cy="1608231"/>
             <wp:effectExtent l="0" t="0" r="0" b="0"/>
             <wp:docPr id="2" name="Picture 2" descr="C:\Users\vkanishk\Downloads\Screenshots\Screen Shot 2016-11-11 at 2.15.18 PM.png"/>
@@ -423,7 +1595,7 @@
                     </pic:cNvPicPr>
                   </pic:nvPicPr>
                   <pic:blipFill>
-                    <a:blip r:embed="rId7" cstate="print">
+                    <a:blip r:embed="rId14" cstate="print">
                       <a:extLst>
                         <a:ext uri="{28A0092B-C50C-407E-A947-70E740481C1C}">
                           <a14:useLocalDpi xmlns:a14="http://schemas.microsoft.com/office/drawing/2010/main" val="0"/>
@@ -477,7 +1649,7 @@
         </w:rPr>
         <w:lastRenderedPageBreak/>
         <w:drawing>
-          <wp:inline distT="0" distB="0" distL="0" distR="0">
+          <wp:inline distT="0" distB="0" distL="0" distR="0" wp14:anchorId="29311648" wp14:editId="5B308286">
             <wp:extent cx="5038725" cy="1738832"/>
             <wp:effectExtent l="0" t="0" r="0" b="0"/>
             <wp:docPr id="3" name="Picture 3" descr="C:\Users\vkanishk\Downloads\Screenshots\Screen Shot 2016-11-11 at 2.15.29 PM.png"/>
@@ -494,7 +1666,7 @@
                     </pic:cNvPicPr>
                   </pic:nvPicPr>
                   <pic:blipFill>
-                    <a:blip r:embed="rId8" cstate="print">
+                    <a:blip r:embed="rId15" cstate="print">
                       <a:extLst>
                         <a:ext uri="{28A0092B-C50C-407E-A947-70E740481C1C}">
                           <a14:useLocalDpi xmlns:a14="http://schemas.microsoft.com/office/drawing/2010/main" val="0"/>
@@ -618,7 +1790,7 @@
           <w:szCs w:val="24"/>
         </w:rPr>
         <w:drawing>
-          <wp:inline distT="0" distB="0" distL="0" distR="0">
+          <wp:inline distT="0" distB="0" distL="0" distR="0" wp14:anchorId="6F0C3B9F" wp14:editId="43584703">
             <wp:extent cx="4943475" cy="2682414"/>
             <wp:effectExtent l="0" t="0" r="0" b="3810"/>
             <wp:docPr id="4" name="Picture 4" descr="C:\Users\vkanishk\Downloads\Screenshots\Screen Shot 2016-11-11 at 2.15.44 PM.png"/>
@@ -635,7 +1807,7 @@
                     </pic:cNvPicPr>
                   </pic:nvPicPr>
                   <pic:blipFill>
-                    <a:blip r:embed="rId9" cstate="print">
+                    <a:blip r:embed="rId16" cstate="print">
                       <a:extLst>
                         <a:ext uri="{28A0092B-C50C-407E-A947-70E740481C1C}">
                           <a14:useLocalDpi xmlns:a14="http://schemas.microsoft.com/office/drawing/2010/main" val="0"/>
@@ -831,7 +2003,7 @@
           <w:szCs w:val="24"/>
         </w:rPr>
         <w:drawing>
-          <wp:inline distT="0" distB="0" distL="0" distR="0">
+          <wp:inline distT="0" distB="0" distL="0" distR="0" wp14:anchorId="2CA9087F" wp14:editId="6BB7B1C6">
             <wp:extent cx="4457700" cy="2042768"/>
             <wp:effectExtent l="0" t="0" r="0" b="0"/>
             <wp:docPr id="5" name="Picture 5" descr="C:\Users\vkanishk\Downloads\Screenshots\Screen Shot 2016-11-11 at 2.16.12 PM.png"/>
@@ -848,7 +2020,7 @@
                     </pic:cNvPicPr>
                   </pic:nvPicPr>
                   <pic:blipFill>
-                    <a:blip r:embed="rId10">
+                    <a:blip r:embed="rId17">
                       <a:extLst>
                         <a:ext uri="{28A0092B-C50C-407E-A947-70E740481C1C}">
                           <a14:useLocalDpi xmlns:a14="http://schemas.microsoft.com/office/drawing/2010/main" val="0"/>
@@ -922,7 +2094,7 @@
           <w:szCs w:val="40"/>
         </w:rPr>
         <w:drawing>
-          <wp:inline distT="0" distB="0" distL="0" distR="0">
+          <wp:inline distT="0" distB="0" distL="0" distR="0" wp14:anchorId="012BD745" wp14:editId="09EE198F">
             <wp:extent cx="4810125" cy="1777936"/>
             <wp:effectExtent l="0" t="0" r="0" b="0"/>
             <wp:docPr id="6" name="Picture 6" descr="C:\Users\vkanishk\Downloads\Screenshots\Screen Shot 2016-11-11 at 2.16.24 PM.png"/>
@@ -939,7 +2111,7 @@
                     </pic:cNvPicPr>
                   </pic:nvPicPr>
                   <pic:blipFill>
-                    <a:blip r:embed="rId11">
+                    <a:blip r:embed="rId18">
                       <a:extLst>
                         <a:ext uri="{28A0092B-C50C-407E-A947-70E740481C1C}">
                           <a14:useLocalDpi xmlns:a14="http://schemas.microsoft.com/office/drawing/2010/main" val="0"/>
@@ -1066,7 +2238,7 @@
           <w:szCs w:val="24"/>
         </w:rPr>
         <w:drawing>
-          <wp:inline distT="0" distB="0" distL="0" distR="0">
+          <wp:inline distT="0" distB="0" distL="0" distR="0" wp14:anchorId="0E572BDD" wp14:editId="413A8302">
             <wp:extent cx="2790825" cy="2509330"/>
             <wp:effectExtent l="0" t="0" r="0" b="5715"/>
             <wp:docPr id="7" name="Picture 7" descr="C:\Users\vkanishk\Downloads\Screenshots\Screen Shot 2016-11-11 at 2.16.47 PM.png"/>
@@ -1083,7 +2255,7 @@
                     </pic:cNvPicPr>
                   </pic:nvPicPr>
                   <pic:blipFill>
-                    <a:blip r:embed="rId12">
+                    <a:blip r:embed="rId19">
                       <a:extLst>
                         <a:ext uri="{28A0092B-C50C-407E-A947-70E740481C1C}">
                           <a14:useLocalDpi xmlns:a14="http://schemas.microsoft.com/office/drawing/2010/main" val="0"/>
@@ -1197,7 +2369,7 @@
           <w:szCs w:val="24"/>
         </w:rPr>
         <w:drawing>
-          <wp:inline distT="0" distB="0" distL="0" distR="0">
+          <wp:inline distT="0" distB="0" distL="0" distR="0" wp14:anchorId="7CC0AB04" wp14:editId="066DC552">
             <wp:extent cx="4076700" cy="1024005"/>
             <wp:effectExtent l="0" t="0" r="0" b="5080"/>
             <wp:docPr id="10" name="Picture 10" descr="C:\Users\vkanishk\Downloads\Screenshots\Screen Shot 2016-11-11 at 2.17.10 PM.png"/>
@@ -1214,7 +2386,7 @@
                     </pic:cNvPicPr>
                   </pic:nvPicPr>
                   <pic:blipFill>
-                    <a:blip r:embed="rId13">
+                    <a:blip r:embed="rId20">
                       <a:extLst>
                         <a:ext uri="{28A0092B-C50C-407E-A947-70E740481C1C}">
                           <a14:useLocalDpi xmlns:a14="http://schemas.microsoft.com/office/drawing/2010/main" val="0"/>
@@ -1301,7 +2473,7 @@
           <w:szCs w:val="24"/>
         </w:rPr>
         <w:drawing>
-          <wp:inline distT="0" distB="0" distL="0" distR="0">
+          <wp:inline distT="0" distB="0" distL="0" distR="0" wp14:anchorId="3C37A0D9" wp14:editId="3D22784D">
             <wp:extent cx="4400550" cy="1407153"/>
             <wp:effectExtent l="0" t="0" r="0" b="3175"/>
             <wp:docPr id="11" name="Picture 11" descr="C:\Users\vkanishk\Downloads\Screenshots\Screen Shot 2016-11-11 at 2.17.32 PM.png"/>
@@ -1318,7 +2490,7 @@
                     </pic:cNvPicPr>
                   </pic:nvPicPr>
                   <pic:blipFill>
-                    <a:blip r:embed="rId14" cstate="print">
+                    <a:blip r:embed="rId21" cstate="print">
                       <a:extLst>
                         <a:ext uri="{28A0092B-C50C-407E-A947-70E740481C1C}">
                           <a14:useLocalDpi xmlns:a14="http://schemas.microsoft.com/office/drawing/2010/main" val="0"/>
@@ -1598,7 +2770,7 @@
           <w:szCs w:val="24"/>
         </w:rPr>
         <w:drawing>
-          <wp:inline distT="0" distB="0" distL="0" distR="0">
+          <wp:inline distT="0" distB="0" distL="0" distR="0" wp14:anchorId="6E6E0925" wp14:editId="0E61D538">
             <wp:extent cx="4429125" cy="1669796"/>
             <wp:effectExtent l="0" t="0" r="0" b="6985"/>
             <wp:docPr id="12" name="Picture 12" descr="C:\Users\vkanishk\Downloads\Screenshots\Screen Shot 2016-11-11 at 2.18.57 PM.png"/>
@@ -1615,7 +2787,7 @@
                     </pic:cNvPicPr>
                   </pic:nvPicPr>
                   <pic:blipFill>
-                    <a:blip r:embed="rId15" cstate="print">
+                    <a:blip r:embed="rId22" cstate="print">
                       <a:extLst>
                         <a:ext uri="{28A0092B-C50C-407E-A947-70E740481C1C}">
                           <a14:useLocalDpi xmlns:a14="http://schemas.microsoft.com/office/drawing/2010/main" val="0"/>
@@ -1808,7 +2980,7 @@
           <w:szCs w:val="24"/>
         </w:rPr>
         <w:drawing>
-          <wp:inline distT="0" distB="0" distL="0" distR="0">
+          <wp:inline distT="0" distB="0" distL="0" distR="0" wp14:anchorId="5A3D73B9" wp14:editId="028D6AC2">
             <wp:extent cx="4887102" cy="2552700"/>
             <wp:effectExtent l="0" t="0" r="8890" b="0"/>
             <wp:docPr id="13" name="Picture 13" descr="C:\Users\vkanishk\Downloads\Screenshots\Screen Shot 2016-11-11 at 2.19.30 PM.png"/>
@@ -1825,7 +2997,7 @@
                     </pic:cNvPicPr>
                   </pic:nvPicPr>
                   <pic:blipFill>
-                    <a:blip r:embed="rId16" cstate="print">
+                    <a:blip r:embed="rId23" cstate="print">
                       <a:extLst>
                         <a:ext uri="{28A0092B-C50C-407E-A947-70E740481C1C}">
                           <a14:useLocalDpi xmlns:a14="http://schemas.microsoft.com/office/drawing/2010/main" val="0"/>
@@ -1926,7 +3098,7 @@
           <w:szCs w:val="24"/>
         </w:rPr>
         <w:drawing>
-          <wp:inline distT="0" distB="0" distL="0" distR="0">
+          <wp:inline distT="0" distB="0" distL="0" distR="0" wp14:anchorId="06455332" wp14:editId="2C9559EB">
             <wp:extent cx="5295900" cy="986846"/>
             <wp:effectExtent l="0" t="0" r="0" b="3810"/>
             <wp:docPr id="14" name="Picture 14" descr="C:\Users\vkanishk\Downloads\Screenshots\Screen Shot 2016-11-11 at 2.19.11 PM.png"/>
@@ -1943,7 +3115,7 @@
                     </pic:cNvPicPr>
                   </pic:nvPicPr>
                   <pic:blipFill>
-                    <a:blip r:embed="rId17" cstate="print">
+                    <a:blip r:embed="rId24" cstate="print">
                       <a:extLst>
                         <a:ext uri="{28A0092B-C50C-407E-A947-70E740481C1C}">
                           <a14:useLocalDpi xmlns:a14="http://schemas.microsoft.com/office/drawing/2010/main" val="0"/>
@@ -2032,7 +3204,7 @@
           <w:szCs w:val="24"/>
         </w:rPr>
         <w:drawing>
-          <wp:inline distT="0" distB="0" distL="0" distR="0">
+          <wp:inline distT="0" distB="0" distL="0" distR="0" wp14:anchorId="78A7520B" wp14:editId="46035E1A">
             <wp:extent cx="4819650" cy="1236014"/>
             <wp:effectExtent l="0" t="0" r="0" b="2540"/>
             <wp:docPr id="15" name="Picture 15" descr="C:\Users\vkanishk\Downloads\Screenshots\Screen Shot 2016-11-11 at 2.22.05 PM.png"/>
@@ -2049,7 +3221,7 @@
                     </pic:cNvPicPr>
                   </pic:nvPicPr>
                   <pic:blipFill>
-                    <a:blip r:embed="rId18" cstate="print">
+                    <a:blip r:embed="rId25" cstate="print">
                       <a:extLst>
                         <a:ext uri="{28A0092B-C50C-407E-A947-70E740481C1C}">
                           <a14:useLocalDpi xmlns:a14="http://schemas.microsoft.com/office/drawing/2010/main" val="0"/>
@@ -2138,7 +3310,7 @@
           <w:szCs w:val="24"/>
         </w:rPr>
         <w:drawing>
-          <wp:inline distT="0" distB="0" distL="0" distR="0">
+          <wp:inline distT="0" distB="0" distL="0" distR="0" wp14:anchorId="0A3DF579" wp14:editId="05FED743">
             <wp:extent cx="4953000" cy="901951"/>
             <wp:effectExtent l="0" t="0" r="0" b="0"/>
             <wp:docPr id="16" name="Picture 16" descr="C:\Users\vkanishk\Downloads\Screenshots\Screen Shot 2016-11-11 at 2.22.18 PM.png"/>
@@ -2155,7 +3327,7 @@
                     </pic:cNvPicPr>
                   </pic:nvPicPr>
                   <pic:blipFill>
-                    <a:blip r:embed="rId19" cstate="print">
+                    <a:blip r:embed="rId26" cstate="print">
                       <a:extLst>
                         <a:ext uri="{28A0092B-C50C-407E-A947-70E740481C1C}">
                           <a14:useLocalDpi xmlns:a14="http://schemas.microsoft.com/office/drawing/2010/main" val="0"/>
@@ -2301,7 +3473,6 @@
           <w:szCs w:val="24"/>
         </w:rPr>
       </w:pPr>
-      <w:bookmarkStart w:id="0" w:name="_GoBack"/>
       <w:r>
         <w:rPr>
           <w:rFonts w:ascii="Segoe UI" w:eastAsia="Times New Roman" w:hAnsi="Segoe UI" w:cs="Segoe UI"/>
@@ -2311,7 +3482,7 @@
           <w:szCs w:val="24"/>
         </w:rPr>
         <w:drawing>
-          <wp:inline distT="0" distB="0" distL="0" distR="0">
+          <wp:inline distT="0" distB="0" distL="0" distR="0" wp14:anchorId="1C94D093" wp14:editId="141269D4">
             <wp:extent cx="3619948" cy="6438996"/>
             <wp:effectExtent l="0" t="0" r="0" b="0"/>
             <wp:docPr id="8" name="Picture 8"/>
@@ -2326,7 +3497,7 @@
                     <pic:cNvPicPr/>
                   </pic:nvPicPr>
                   <pic:blipFill>
-                    <a:blip r:embed="rId20">
+                    <a:blip r:embed="rId27">
                       <a:extLst>
                         <a:ext uri="{28A0092B-C50C-407E-A947-70E740481C1C}">
                           <a14:useLocalDpi xmlns:a14="http://schemas.microsoft.com/office/drawing/2010/main" val="0"/>
@@ -2352,7 +3523,6 @@
           </wp:inline>
         </w:drawing>
       </w:r>
-      <w:bookmarkEnd w:id="0"/>
     </w:p>
     <w:sectPr>
       <w:pgSz w:w="12240" w:h="15840"/>
@@ -2715,6 +3885,119 @@
     </w:lvl>
   </w:abstractNum>
   <w:abstractNum w:abstractNumId="3" w15:restartNumberingAfterBreak="0">
+    <w:nsid w:val="27146F06"/>
+    <w:multiLevelType w:val="hybridMultilevel"/>
+    <w:tmpl w:val="F28EBD88"/>
+    <w:lvl w:ilvl="0" w:tplc="04090001">
+      <w:start w:val="1"/>
+      <w:numFmt w:val="bullet"/>
+      <w:lvlText w:val=""/>
+      <w:lvlJc w:val="left"/>
+      <w:pPr>
+        <w:ind w:left="720" w:hanging="360"/>
+      </w:pPr>
+      <w:rPr>
+        <w:rFonts w:ascii="Symbol" w:hAnsi="Symbol" w:hint="default"/>
+      </w:rPr>
+    </w:lvl>
+    <w:lvl w:ilvl="1" w:tplc="04090003" w:tentative="1">
+      <w:start w:val="1"/>
+      <w:numFmt w:val="bullet"/>
+      <w:lvlText w:val="o"/>
+      <w:lvlJc w:val="left"/>
+      <w:pPr>
+        <w:ind w:left="1440" w:hanging="360"/>
+      </w:pPr>
+      <w:rPr>
+        <w:rFonts w:ascii="Courier New" w:hAnsi="Courier New" w:cs="Courier New" w:hint="default"/>
+      </w:rPr>
+    </w:lvl>
+    <w:lvl w:ilvl="2" w:tplc="04090005" w:tentative="1">
+      <w:start w:val="1"/>
+      <w:numFmt w:val="bullet"/>
+      <w:lvlText w:val=""/>
+      <w:lvlJc w:val="left"/>
+      <w:pPr>
+        <w:ind w:left="2160" w:hanging="360"/>
+      </w:pPr>
+      <w:rPr>
+        <w:rFonts w:ascii="Wingdings" w:hAnsi="Wingdings" w:hint="default"/>
+      </w:rPr>
+    </w:lvl>
+    <w:lvl w:ilvl="3" w:tplc="04090001" w:tentative="1">
+      <w:start w:val="1"/>
+      <w:numFmt w:val="bullet"/>
+      <w:lvlText w:val=""/>
+      <w:lvlJc w:val="left"/>
+      <w:pPr>
+        <w:ind w:left="2880" w:hanging="360"/>
+      </w:pPr>
+      <w:rPr>
+        <w:rFonts w:ascii="Symbol" w:hAnsi="Symbol" w:hint="default"/>
+      </w:rPr>
+    </w:lvl>
+    <w:lvl w:ilvl="4" w:tplc="04090003" w:tentative="1">
+      <w:start w:val="1"/>
+      <w:numFmt w:val="bullet"/>
+      <w:lvlText w:val="o"/>
+      <w:lvlJc w:val="left"/>
+      <w:pPr>
+        <w:ind w:left="3600" w:hanging="360"/>
+      </w:pPr>
+      <w:rPr>
+        <w:rFonts w:ascii="Courier New" w:hAnsi="Courier New" w:cs="Courier New" w:hint="default"/>
+      </w:rPr>
+    </w:lvl>
+    <w:lvl w:ilvl="5" w:tplc="04090005" w:tentative="1">
+      <w:start w:val="1"/>
+      <w:numFmt w:val="bullet"/>
+      <w:lvlText w:val=""/>
+      <w:lvlJc w:val="left"/>
+      <w:pPr>
+        <w:ind w:left="4320" w:hanging="360"/>
+      </w:pPr>
+      <w:rPr>
+        <w:rFonts w:ascii="Wingdings" w:hAnsi="Wingdings" w:hint="default"/>
+      </w:rPr>
+    </w:lvl>
+    <w:lvl w:ilvl="6" w:tplc="04090001" w:tentative="1">
+      <w:start w:val="1"/>
+      <w:numFmt w:val="bullet"/>
+      <w:lvlText w:val=""/>
+      <w:lvlJc w:val="left"/>
+      <w:pPr>
+        <w:ind w:left="5040" w:hanging="360"/>
+      </w:pPr>
+      <w:rPr>
+        <w:rFonts w:ascii="Symbol" w:hAnsi="Symbol" w:hint="default"/>
+      </w:rPr>
+    </w:lvl>
+    <w:lvl w:ilvl="7" w:tplc="04090003" w:tentative="1">
+      <w:start w:val="1"/>
+      <w:numFmt w:val="bullet"/>
+      <w:lvlText w:val="o"/>
+      <w:lvlJc w:val="left"/>
+      <w:pPr>
+        <w:ind w:left="5760" w:hanging="360"/>
+      </w:pPr>
+      <w:rPr>
+        <w:rFonts w:ascii="Courier New" w:hAnsi="Courier New" w:cs="Courier New" w:hint="default"/>
+      </w:rPr>
+    </w:lvl>
+    <w:lvl w:ilvl="8" w:tplc="04090005" w:tentative="1">
+      <w:start w:val="1"/>
+      <w:numFmt w:val="bullet"/>
+      <w:lvlText w:val=""/>
+      <w:lvlJc w:val="left"/>
+      <w:pPr>
+        <w:ind w:left="6480" w:hanging="360"/>
+      </w:pPr>
+      <w:rPr>
+        <w:rFonts w:ascii="Wingdings" w:hAnsi="Wingdings" w:hint="default"/>
+      </w:rPr>
+    </w:lvl>
+  </w:abstractNum>
+  <w:abstractNum w:abstractNumId="4" w15:restartNumberingAfterBreak="0">
     <w:nsid w:val="3D7E447C"/>
     <w:multiLevelType w:val="hybridMultilevel"/>
     <w:tmpl w:val="E54C32E2"/>
@@ -2827,7 +4110,120 @@
       </w:rPr>
     </w:lvl>
   </w:abstractNum>
-  <w:abstractNum w:abstractNumId="4" w15:restartNumberingAfterBreak="0">
+  <w:abstractNum w:abstractNumId="5" w15:restartNumberingAfterBreak="0">
+    <w:nsid w:val="40B5239B"/>
+    <w:multiLevelType w:val="hybridMultilevel"/>
+    <w:tmpl w:val="3CF607DC"/>
+    <w:lvl w:ilvl="0" w:tplc="04090001">
+      <w:start w:val="1"/>
+      <w:numFmt w:val="bullet"/>
+      <w:lvlText w:val=""/>
+      <w:lvlJc w:val="left"/>
+      <w:pPr>
+        <w:ind w:left="720" w:hanging="360"/>
+      </w:pPr>
+      <w:rPr>
+        <w:rFonts w:ascii="Symbol" w:hAnsi="Symbol" w:hint="default"/>
+      </w:rPr>
+    </w:lvl>
+    <w:lvl w:ilvl="1" w:tplc="04090003" w:tentative="1">
+      <w:start w:val="1"/>
+      <w:numFmt w:val="bullet"/>
+      <w:lvlText w:val="o"/>
+      <w:lvlJc w:val="left"/>
+      <w:pPr>
+        <w:ind w:left="1440" w:hanging="360"/>
+      </w:pPr>
+      <w:rPr>
+        <w:rFonts w:ascii="Courier New" w:hAnsi="Courier New" w:cs="Courier New" w:hint="default"/>
+      </w:rPr>
+    </w:lvl>
+    <w:lvl w:ilvl="2" w:tplc="04090005" w:tentative="1">
+      <w:start w:val="1"/>
+      <w:numFmt w:val="bullet"/>
+      <w:lvlText w:val=""/>
+      <w:lvlJc w:val="left"/>
+      <w:pPr>
+        <w:ind w:left="2160" w:hanging="360"/>
+      </w:pPr>
+      <w:rPr>
+        <w:rFonts w:ascii="Wingdings" w:hAnsi="Wingdings" w:hint="default"/>
+      </w:rPr>
+    </w:lvl>
+    <w:lvl w:ilvl="3" w:tplc="04090001" w:tentative="1">
+      <w:start w:val="1"/>
+      <w:numFmt w:val="bullet"/>
+      <w:lvlText w:val=""/>
+      <w:lvlJc w:val="left"/>
+      <w:pPr>
+        <w:ind w:left="2880" w:hanging="360"/>
+      </w:pPr>
+      <w:rPr>
+        <w:rFonts w:ascii="Symbol" w:hAnsi="Symbol" w:hint="default"/>
+      </w:rPr>
+    </w:lvl>
+    <w:lvl w:ilvl="4" w:tplc="04090003" w:tentative="1">
+      <w:start w:val="1"/>
+      <w:numFmt w:val="bullet"/>
+      <w:lvlText w:val="o"/>
+      <w:lvlJc w:val="left"/>
+      <w:pPr>
+        <w:ind w:left="3600" w:hanging="360"/>
+      </w:pPr>
+      <w:rPr>
+        <w:rFonts w:ascii="Courier New" w:hAnsi="Courier New" w:cs="Courier New" w:hint="default"/>
+      </w:rPr>
+    </w:lvl>
+    <w:lvl w:ilvl="5" w:tplc="04090005" w:tentative="1">
+      <w:start w:val="1"/>
+      <w:numFmt w:val="bullet"/>
+      <w:lvlText w:val=""/>
+      <w:lvlJc w:val="left"/>
+      <w:pPr>
+        <w:ind w:left="4320" w:hanging="360"/>
+      </w:pPr>
+      <w:rPr>
+        <w:rFonts w:ascii="Wingdings" w:hAnsi="Wingdings" w:hint="default"/>
+      </w:rPr>
+    </w:lvl>
+    <w:lvl w:ilvl="6" w:tplc="04090001" w:tentative="1">
+      <w:start w:val="1"/>
+      <w:numFmt w:val="bullet"/>
+      <w:lvlText w:val=""/>
+      <w:lvlJc w:val="left"/>
+      <w:pPr>
+        <w:ind w:left="5040" w:hanging="360"/>
+      </w:pPr>
+      <w:rPr>
+        <w:rFonts w:ascii="Symbol" w:hAnsi="Symbol" w:hint="default"/>
+      </w:rPr>
+    </w:lvl>
+    <w:lvl w:ilvl="7" w:tplc="04090003" w:tentative="1">
+      <w:start w:val="1"/>
+      <w:numFmt w:val="bullet"/>
+      <w:lvlText w:val="o"/>
+      <w:lvlJc w:val="left"/>
+      <w:pPr>
+        <w:ind w:left="5760" w:hanging="360"/>
+      </w:pPr>
+      <w:rPr>
+        <w:rFonts w:ascii="Courier New" w:hAnsi="Courier New" w:cs="Courier New" w:hint="default"/>
+      </w:rPr>
+    </w:lvl>
+    <w:lvl w:ilvl="8" w:tplc="04090005" w:tentative="1">
+      <w:start w:val="1"/>
+      <w:numFmt w:val="bullet"/>
+      <w:lvlText w:val=""/>
+      <w:lvlJc w:val="left"/>
+      <w:pPr>
+        <w:ind w:left="6480" w:hanging="360"/>
+      </w:pPr>
+      <w:rPr>
+        <w:rFonts w:ascii="Wingdings" w:hAnsi="Wingdings" w:hint="default"/>
+      </w:rPr>
+    </w:lvl>
+  </w:abstractNum>
+  <w:abstractNum w:abstractNumId="6" w15:restartNumberingAfterBreak="0">
     <w:nsid w:val="44C5713D"/>
     <w:multiLevelType w:val="multilevel"/>
     <w:tmpl w:val="12CED7DC"/>
@@ -2976,7 +4372,7 @@
       </w:rPr>
     </w:lvl>
   </w:abstractNum>
-  <w:abstractNum w:abstractNumId="5" w15:restartNumberingAfterBreak="0">
+  <w:abstractNum w:abstractNumId="7" w15:restartNumberingAfterBreak="0">
     <w:nsid w:val="5CFE5508"/>
     <w:multiLevelType w:val="multilevel"/>
     <w:tmpl w:val="A33A91AC"/>
@@ -3125,10 +4521,123 @@
       </w:rPr>
     </w:lvl>
   </w:abstractNum>
-  <w:abstractNum w:abstractNumId="6" w15:restartNumberingAfterBreak="0">
+  <w:abstractNum w:abstractNumId="8" w15:restartNumberingAfterBreak="0">
     <w:nsid w:val="6CA65DCC"/>
     <w:multiLevelType w:val="hybridMultilevel"/>
     <w:tmpl w:val="7614709E"/>
+    <w:lvl w:ilvl="0" w:tplc="04090001">
+      <w:start w:val="1"/>
+      <w:numFmt w:val="bullet"/>
+      <w:lvlText w:val=""/>
+      <w:lvlJc w:val="left"/>
+      <w:pPr>
+        <w:ind w:left="720" w:hanging="360"/>
+      </w:pPr>
+      <w:rPr>
+        <w:rFonts w:ascii="Symbol" w:hAnsi="Symbol" w:hint="default"/>
+      </w:rPr>
+    </w:lvl>
+    <w:lvl w:ilvl="1" w:tplc="04090003" w:tentative="1">
+      <w:start w:val="1"/>
+      <w:numFmt w:val="bullet"/>
+      <w:lvlText w:val="o"/>
+      <w:lvlJc w:val="left"/>
+      <w:pPr>
+        <w:ind w:left="1440" w:hanging="360"/>
+      </w:pPr>
+      <w:rPr>
+        <w:rFonts w:ascii="Courier New" w:hAnsi="Courier New" w:cs="Courier New" w:hint="default"/>
+      </w:rPr>
+    </w:lvl>
+    <w:lvl w:ilvl="2" w:tplc="04090005" w:tentative="1">
+      <w:start w:val="1"/>
+      <w:numFmt w:val="bullet"/>
+      <w:lvlText w:val=""/>
+      <w:lvlJc w:val="left"/>
+      <w:pPr>
+        <w:ind w:left="2160" w:hanging="360"/>
+      </w:pPr>
+      <w:rPr>
+        <w:rFonts w:ascii="Wingdings" w:hAnsi="Wingdings" w:hint="default"/>
+      </w:rPr>
+    </w:lvl>
+    <w:lvl w:ilvl="3" w:tplc="04090001" w:tentative="1">
+      <w:start w:val="1"/>
+      <w:numFmt w:val="bullet"/>
+      <w:lvlText w:val=""/>
+      <w:lvlJc w:val="left"/>
+      <w:pPr>
+        <w:ind w:left="2880" w:hanging="360"/>
+      </w:pPr>
+      <w:rPr>
+        <w:rFonts w:ascii="Symbol" w:hAnsi="Symbol" w:hint="default"/>
+      </w:rPr>
+    </w:lvl>
+    <w:lvl w:ilvl="4" w:tplc="04090003" w:tentative="1">
+      <w:start w:val="1"/>
+      <w:numFmt w:val="bullet"/>
+      <w:lvlText w:val="o"/>
+      <w:lvlJc w:val="left"/>
+      <w:pPr>
+        <w:ind w:left="3600" w:hanging="360"/>
+      </w:pPr>
+      <w:rPr>
+        <w:rFonts w:ascii="Courier New" w:hAnsi="Courier New" w:cs="Courier New" w:hint="default"/>
+      </w:rPr>
+    </w:lvl>
+    <w:lvl w:ilvl="5" w:tplc="04090005" w:tentative="1">
+      <w:start w:val="1"/>
+      <w:numFmt w:val="bullet"/>
+      <w:lvlText w:val=""/>
+      <w:lvlJc w:val="left"/>
+      <w:pPr>
+        <w:ind w:left="4320" w:hanging="360"/>
+      </w:pPr>
+      <w:rPr>
+        <w:rFonts w:ascii="Wingdings" w:hAnsi="Wingdings" w:hint="default"/>
+      </w:rPr>
+    </w:lvl>
+    <w:lvl w:ilvl="6" w:tplc="04090001" w:tentative="1">
+      <w:start w:val="1"/>
+      <w:numFmt w:val="bullet"/>
+      <w:lvlText w:val=""/>
+      <w:lvlJc w:val="left"/>
+      <w:pPr>
+        <w:ind w:left="5040" w:hanging="360"/>
+      </w:pPr>
+      <w:rPr>
+        <w:rFonts w:ascii="Symbol" w:hAnsi="Symbol" w:hint="default"/>
+      </w:rPr>
+    </w:lvl>
+    <w:lvl w:ilvl="7" w:tplc="04090003" w:tentative="1">
+      <w:start w:val="1"/>
+      <w:numFmt w:val="bullet"/>
+      <w:lvlText w:val="o"/>
+      <w:lvlJc w:val="left"/>
+      <w:pPr>
+        <w:ind w:left="5760" w:hanging="360"/>
+      </w:pPr>
+      <w:rPr>
+        <w:rFonts w:ascii="Courier New" w:hAnsi="Courier New" w:cs="Courier New" w:hint="default"/>
+      </w:rPr>
+    </w:lvl>
+    <w:lvl w:ilvl="8" w:tplc="04090005" w:tentative="1">
+      <w:start w:val="1"/>
+      <w:numFmt w:val="bullet"/>
+      <w:lvlText w:val=""/>
+      <w:lvlJc w:val="left"/>
+      <w:pPr>
+        <w:ind w:left="6480" w:hanging="360"/>
+      </w:pPr>
+      <w:rPr>
+        <w:rFonts w:ascii="Wingdings" w:hAnsi="Wingdings" w:hint="default"/>
+      </w:rPr>
+    </w:lvl>
+  </w:abstractNum>
+  <w:abstractNum w:abstractNumId="9" w15:restartNumberingAfterBreak="0">
+    <w:nsid w:val="74F94FEA"/>
+    <w:multiLevelType w:val="hybridMultilevel"/>
+    <w:tmpl w:val="F7F622F0"/>
     <w:lvl w:ilvl="0" w:tplc="04090001">
       <w:start w:val="1"/>
       <w:numFmt w:val="bullet"/>
@@ -3242,21 +4751,30 @@
     <w:abstractNumId w:val="2"/>
   </w:num>
   <w:num w:numId="2">
-    <w:abstractNumId w:val="6"/>
+    <w:abstractNumId w:val="8"/>
   </w:num>
   <w:num w:numId="3">
     <w:abstractNumId w:val="1"/>
   </w:num>
   <w:num w:numId="4">
-    <w:abstractNumId w:val="4"/>
+    <w:abstractNumId w:val="6"/>
   </w:num>
   <w:num w:numId="5">
-    <w:abstractNumId w:val="5"/>
+    <w:abstractNumId w:val="7"/>
   </w:num>
   <w:num w:numId="6">
     <w:abstractNumId w:val="0"/>
   </w:num>
   <w:num w:numId="7">
+    <w:abstractNumId w:val="4"/>
+  </w:num>
+  <w:num w:numId="8">
+    <w:abstractNumId w:val="9"/>
+  </w:num>
+  <w:num w:numId="9">
+    <w:abstractNumId w:val="5"/>
+  </w:num>
+  <w:num w:numId="10">
     <w:abstractNumId w:val="3"/>
   </w:num>
 </w:numbering>
@@ -3385,6 +4903,7 @@
     <w:lsdException w:name="HTML Sample" w:semiHidden="1" w:unhideWhenUsed="1"/>
     <w:lsdException w:name="HTML Typewriter" w:semiHidden="1" w:unhideWhenUsed="1"/>
     <w:lsdException w:name="HTML Variable" w:semiHidden="1" w:unhideWhenUsed="1"/>
+    <w:lsdException w:name="Normal Table" w:semiHidden="1" w:unhideWhenUsed="1"/>
     <w:lsdException w:name="annotation subject" w:semiHidden="1" w:unhideWhenUsed="1"/>
     <w:lsdException w:name="No List" w:semiHidden="1" w:unhideWhenUsed="1"/>
     <w:lsdException w:name="Outline List 1" w:semiHidden="1" w:unhideWhenUsed="1"/>
@@ -3428,8 +4947,10 @@
     <w:lsdException w:name="Table Elegant" w:semiHidden="1" w:unhideWhenUsed="1"/>
     <w:lsdException w:name="Table Professional" w:semiHidden="1" w:unhideWhenUsed="1"/>
     <w:lsdException w:name="Table Subtle 1" w:semiHidden="1" w:unhideWhenUsed="1"/>
+    <w:lsdException w:name="Table Subtle 2" w:semiHidden="1" w:unhideWhenUsed="1"/>
     <w:lsdException w:name="Table Web 1" w:semiHidden="1" w:unhideWhenUsed="1"/>
     <w:lsdException w:name="Table Web 2" w:semiHidden="1" w:unhideWhenUsed="1"/>
+    <w:lsdException w:name="Table Web 3" w:semiHidden="1" w:unhideWhenUsed="1"/>
     <w:lsdException w:name="Balloon Text" w:semiHidden="1" w:unhideWhenUsed="1"/>
     <w:lsdException w:name="Table Grid" w:uiPriority="39"/>
     <w:lsdException w:name="Table Theme" w:semiHidden="1" w:unhideWhenUsed="1"/>
@@ -4032,4 +5553,16 @@
     </a:ext>
   </a:extLst>
 </a:theme>
+</file>
+
+<file path=customXml/item1.xml><?xml version="1.0" encoding="utf-8"?>
+<b:Sources xmlns:b="http://schemas.openxmlformats.org/officeDocument/2006/bibliography" xmlns="http://schemas.openxmlformats.org/officeDocument/2006/bibliography" SelectedStyle="/APASixthEditionOfficeOnline.xsl" StyleName="APA" Version="6"/>
+</file>
+
+<file path=customXml/itemProps1.xml><?xml version="1.0" encoding="utf-8"?>
+<ds:datastoreItem xmlns:ds="http://schemas.openxmlformats.org/officeDocument/2006/customXml" ds:itemID="{96344F12-0786-F847-BABE-14175A6059EF}">
+  <ds:schemaRefs>
+    <ds:schemaRef ds:uri="http://schemas.openxmlformats.org/officeDocument/2006/bibliography"/>
+  </ds:schemaRefs>
+</ds:datastoreItem>
 </file>
</xml_diff>

<commit_message>
version changes in doc
</commit_message>
<xml_diff>
--- a/StepsToBuildOpenXCiOSFrameworkAndDemoApp.docx
+++ b/StepsToBuildOpenXCiOSFrameworkAndDemoApp.docx
@@ -17,25 +17,23 @@
           <w:sz w:val="48"/>
           <w:szCs w:val="48"/>
         </w:rPr>
-        <w:t xml:space="preserve">Build </w:t>
-      </w:r>
-      <w:proofErr w:type="spellStart"/>
+        <w:t xml:space="preserve">Build OpenXC </w:t>
+      </w:r>
       <w:r>
         <w:rPr>
           <w:rFonts w:ascii="Cambria" w:hAnsi="Cambria"/>
           <w:sz w:val="48"/>
           <w:szCs w:val="48"/>
         </w:rPr>
-        <w:t>OpenXC</w:t>
-      </w:r>
-      <w:proofErr w:type="spellEnd"/>
+        <w:t>e</w:t>
+      </w:r>
       <w:r>
         <w:rPr>
           <w:rFonts w:ascii="Cambria" w:hAnsi="Cambria"/>
           <w:sz w:val="48"/>
           <w:szCs w:val="48"/>
         </w:rPr>
-        <w:t xml:space="preserve"> </w:t>
+        <w:t>nable</w:t>
       </w:r>
       <w:r>
         <w:rPr>
@@ -43,31 +41,7 @@
           <w:sz w:val="48"/>
           <w:szCs w:val="48"/>
         </w:rPr>
-        <w:t>e</w:t>
-      </w:r>
-      <w:r>
-        <w:rPr>
-          <w:rFonts w:ascii="Cambria" w:hAnsi="Cambria"/>
-          <w:sz w:val="48"/>
-          <w:szCs w:val="48"/>
-        </w:rPr>
-        <w:t>nable</w:t>
-      </w:r>
-      <w:r>
-        <w:rPr>
-          <w:rFonts w:ascii="Cambria" w:hAnsi="Cambria"/>
-          <w:sz w:val="48"/>
-          <w:szCs w:val="48"/>
-        </w:rPr>
-        <w:t>r iOS a</w:t>
-      </w:r>
-      <w:r>
-        <w:rPr>
-          <w:rFonts w:ascii="Cambria" w:hAnsi="Cambria"/>
-          <w:sz w:val="48"/>
-          <w:szCs w:val="48"/>
-        </w:rPr>
-        <w:t>pp</w:t>
+        <w:t>r iOS app</w:t>
       </w:r>
     </w:p>
     <w:p>
@@ -85,56 +59,40 @@
         </w:rPr>
         <w:t xml:space="preserve">Steps for </w:t>
       </w:r>
-      <w:proofErr w:type="spellStart"/>
       <w:r>
         <w:rPr>
           <w:b/>
           <w:sz w:val="36"/>
         </w:rPr>
-        <w:t>OpenXc</w:t>
-      </w:r>
-      <w:proofErr w:type="spellEnd"/>
+        <w:t xml:space="preserve">OpenXc </w:t>
+      </w:r>
       <w:r>
         <w:rPr>
           <w:b/>
           <w:sz w:val="36"/>
         </w:rPr>
-        <w:t xml:space="preserve"> </w:t>
+        <w:t xml:space="preserve">Enabler </w:t>
       </w:r>
       <w:r>
         <w:rPr>
           <w:b/>
           <w:sz w:val="36"/>
         </w:rPr>
-        <w:t xml:space="preserve">Enabler </w:t>
+        <w:t>app</w:t>
       </w:r>
       <w:r>
         <w:rPr>
           <w:b/>
           <w:sz w:val="36"/>
         </w:rPr>
-        <w:t>app</w:t>
+        <w:t xml:space="preserve"> setup in your</w:t>
       </w:r>
       <w:r>
         <w:rPr>
           <w:b/>
           <w:sz w:val="36"/>
         </w:rPr>
-        <w:t xml:space="preserve"> setup in your</w:t>
-      </w:r>
-      <w:r>
-        <w:rPr>
-          <w:b/>
-          <w:sz w:val="36"/>
-        </w:rPr>
-        <w:t xml:space="preserve"> </w:t>
-      </w:r>
-      <w:r>
-        <w:rPr>
-          <w:b/>
-          <w:sz w:val="36"/>
-        </w:rPr>
-        <w:t>mac</w:t>
+        <w:t xml:space="preserve"> mac</w:t>
       </w:r>
       <w:r>
         <w:rPr>
@@ -153,15 +111,7 @@
         </w:numPr>
       </w:pPr>
       <w:r>
-        <w:t xml:space="preserve">Install </w:t>
-      </w:r>
-      <w:proofErr w:type="spellStart"/>
-      <w:r>
-        <w:t>Xcode</w:t>
-      </w:r>
-      <w:proofErr w:type="spellEnd"/>
-      <w:r>
-        <w:t xml:space="preserve"> 9 or latest in your machine if it is not </w:t>
+        <w:t xml:space="preserve">Install Xcode 9 or latest in your machine if it is not </w:t>
       </w:r>
       <w:r>
         <w:t>installed.</w:t>
@@ -208,19 +158,11 @@
       <w:r>
         <w:t>lder “</w:t>
       </w:r>
-      <w:proofErr w:type="gramStart"/>
       <w:r>
         <w:rPr>
           <w:b/>
         </w:rPr>
-        <w:t>cd  &lt;</w:t>
-      </w:r>
-      <w:proofErr w:type="gramEnd"/>
-      <w:r>
-        <w:rPr>
-          <w:b/>
-        </w:rPr>
-        <w:t>folder Path&gt;</w:t>
+        <w:t>cd  &lt;folder Path&gt;</w:t>
       </w:r>
       <w:r>
         <w:t xml:space="preserve">” or you can  simply drag the folder to terminal after </w:t>
@@ -250,15 +192,7 @@
         <w:t>GitHub</w:t>
       </w:r>
       <w:r>
-        <w:t xml:space="preserve"> which you want to clone (master or </w:t>
-      </w:r>
-      <w:proofErr w:type="gramStart"/>
-      <w:r>
-        <w:t>next )</w:t>
-      </w:r>
-      <w:proofErr w:type="gramEnd"/>
-      <w:r>
-        <w:t xml:space="preserve"> branch .</w:t>
+        <w:t xml:space="preserve"> which you want to clone (master or next ) branch .</w:t>
       </w:r>
     </w:p>
     <w:p>
@@ -276,33 +210,19 @@
         <w:rPr>
           <w:b/>
         </w:rPr>
-        <w:t xml:space="preserve">git </w:t>
-      </w:r>
-      <w:proofErr w:type="gramStart"/>
+        <w:t xml:space="preserve">git clone </w:t>
+      </w:r>
       <w:r>
         <w:rPr>
           <w:b/>
         </w:rPr>
-        <w:t xml:space="preserve">clone </w:t>
+        <w:t xml:space="preserve"> </w:t>
       </w:r>
       <w:r>
         <w:rPr>
           <w:b/>
         </w:rPr>
-        <w:t xml:space="preserve"> </w:t>
-      </w:r>
-      <w:r>
-        <w:rPr>
-          <w:b/>
-        </w:rPr>
-        <w:t>&lt;</w:t>
-      </w:r>
-      <w:proofErr w:type="gramEnd"/>
-      <w:r>
-        <w:rPr>
-          <w:b/>
-        </w:rPr>
-        <w:t>link&gt;</w:t>
+        <w:t>&lt;link&gt;</w:t>
       </w:r>
       <w:r>
         <w:t>” and press enter it will start cloning the project inside the folder.</w:t>
@@ -317,21 +237,11 @@
         </w:numPr>
       </w:pPr>
       <w:r>
-        <w:t xml:space="preserve">Once the clone done </w:t>
-      </w:r>
-      <w:proofErr w:type="gramStart"/>
-      <w:r>
-        <w:t>if  you</w:t>
-      </w:r>
-      <w:proofErr w:type="gramEnd"/>
-      <w:r>
-        <w:t xml:space="preserve"> check there is  </w:t>
-      </w:r>
-      <w:proofErr w:type="spellStart"/>
-      <w:r>
-        <w:t>OpenXC</w:t>
-      </w:r>
-      <w:proofErr w:type="spellEnd"/>
+        <w:t>Once the clone done if  you</w:t>
+      </w:r>
+      <w:r>
+        <w:t xml:space="preserve"> check there is  OpenXC</w:t>
+      </w:r>
       <w:r>
         <w:t xml:space="preserve"> framework folder which is empty To include framework to project we need to run git submodule command </w:t>
       </w:r>
@@ -341,33 +251,11 @@
       <w:r>
         <w:t>“</w:t>
       </w:r>
-      <w:proofErr w:type="spellStart"/>
       <w:r>
         <w:rPr>
           <w:b/>
         </w:rPr>
-        <w:t>Openxc</w:t>
-      </w:r>
-      <w:proofErr w:type="spellEnd"/>
-      <w:r>
-        <w:rPr>
-          <w:b/>
-        </w:rPr>
-        <w:t>-</w:t>
-      </w:r>
-      <w:proofErr w:type="spellStart"/>
-      <w:r>
-        <w:rPr>
-          <w:b/>
-        </w:rPr>
-        <w:t>ios</w:t>
-      </w:r>
-      <w:proofErr w:type="spellEnd"/>
-      <w:r>
-        <w:rPr>
-          <w:b/>
-        </w:rPr>
-        <w:t>-app-demo</w:t>
+        <w:t>Openxc-ios-app-demo</w:t>
       </w:r>
       <w:r>
         <w:t xml:space="preserve"> “folder</w:t>
@@ -385,93 +273,40 @@
         </w:numPr>
       </w:pPr>
       <w:r>
-        <w:t xml:space="preserve">Go </w:t>
-      </w:r>
-      <w:r>
-        <w:t xml:space="preserve">to </w:t>
-      </w:r>
-      <w:proofErr w:type="spellStart"/>
+        <w:t xml:space="preserve">Go to </w:t>
+      </w:r>
       <w:r>
         <w:rPr>
           <w:b/>
         </w:rPr>
         <w:t>OpenXC</w:t>
       </w:r>
-      <w:proofErr w:type="spellEnd"/>
       <w:r>
         <w:rPr>
           <w:b/>
         </w:rPr>
-        <w:t>-</w:t>
-      </w:r>
-      <w:proofErr w:type="spellStart"/>
+        <w:t>-ios-app-demo</w:t>
+      </w:r>
+      <w:r>
+        <w:t xml:space="preserve"> </w:t>
+      </w:r>
+      <w:r>
+        <w:t xml:space="preserve">folder using command cd &lt;folder </w:t>
+      </w:r>
+      <w:r>
+        <w:t>name</w:t>
+      </w:r>
+      <w:r>
+        <w:t xml:space="preserve">&gt; After that run this command “ </w:t>
+      </w:r>
       <w:r>
         <w:rPr>
           <w:b/>
         </w:rPr>
-        <w:t>ios</w:t>
-      </w:r>
-      <w:proofErr w:type="spellEnd"/>
-      <w:r>
-        <w:rPr>
-          <w:b/>
-        </w:rPr>
-        <w:t>-app-demo</w:t>
-      </w:r>
-      <w:r>
-        <w:t xml:space="preserve"> </w:t>
-      </w:r>
-      <w:r>
-        <w:t>folde</w:t>
-      </w:r>
-      <w:r>
-        <w:t>r</w:t>
-      </w:r>
-      <w:r>
-        <w:t xml:space="preserve"> using command cd &lt;folder </w:t>
-      </w:r>
-      <w:r>
-        <w:t>name</w:t>
-      </w:r>
-      <w:r>
-        <w:t xml:space="preserve">&gt; After that run this command </w:t>
-      </w:r>
-      <w:proofErr w:type="gramStart"/>
-      <w:r>
-        <w:t xml:space="preserve">“ </w:t>
-      </w:r>
-      <w:r>
-        <w:rPr>
-          <w:b/>
-        </w:rPr>
-        <w:t>git</w:t>
-      </w:r>
-      <w:proofErr w:type="gramEnd"/>
-      <w:r>
-        <w:rPr>
-          <w:b/>
-        </w:rPr>
-        <w:t xml:space="preserve"> submodule update --</w:t>
-      </w:r>
-      <w:proofErr w:type="spellStart"/>
-      <w:r>
-        <w:rPr>
-          <w:b/>
-        </w:rPr>
-        <w:t>init</w:t>
-      </w:r>
-      <w:proofErr w:type="spellEnd"/>
-      <w:r>
-        <w:rPr>
-          <w:b/>
-        </w:rPr>
-        <w:t xml:space="preserve"> --recursive</w:t>
-      </w:r>
-      <w:r>
-        <w:t xml:space="preserve"> ”</w:t>
-      </w:r>
-      <w:r>
-        <w:t xml:space="preserve"> </w:t>
+        <w:t>git submodule update --init --recursive</w:t>
+      </w:r>
+      <w:r>
+        <w:t xml:space="preserve"> ” </w:t>
       </w:r>
       <w:r>
         <w:t xml:space="preserve"> </w:t>
@@ -489,40 +324,16 @@
         </w:numPr>
       </w:pPr>
       <w:r>
-        <w:t xml:space="preserve">Once it finish now you can check inside the </w:t>
-      </w:r>
-      <w:proofErr w:type="spellStart"/>
-      <w:r>
-        <w:t>OpenXC</w:t>
-      </w:r>
-      <w:proofErr w:type="spellEnd"/>
-      <w:r>
-        <w:t xml:space="preserve"> frame work folder now you will f</w:t>
+        <w:t>Once it finish now you can check inside the OpenXC frame work folder now you will f</w:t>
       </w:r>
       <w:r>
         <w:t xml:space="preserve">ind the files </w:t>
       </w:r>
       <w:r>
-        <w:t xml:space="preserve">and </w:t>
-      </w:r>
-      <w:proofErr w:type="spellStart"/>
-      <w:r>
-        <w:t>protobuf</w:t>
-      </w:r>
-      <w:proofErr w:type="spellEnd"/>
-      <w:r>
-        <w:t xml:space="preserve"> folder </w:t>
-      </w:r>
-      <w:proofErr w:type="gramStart"/>
-      <w:r>
-        <w:t>also .</w:t>
-      </w:r>
-      <w:r>
-        <w:t>Now</w:t>
-      </w:r>
-      <w:proofErr w:type="gramEnd"/>
-      <w:r>
-        <w:t xml:space="preserve"> you have did the setup and everything is included </w:t>
+        <w:t>and protobuf folder also .</w:t>
+      </w:r>
+      <w:r>
+        <w:t xml:space="preserve">Now you have did the setup and everything is included </w:t>
       </w:r>
       <w:r>
         <w:t>.</w:t>
@@ -537,37 +348,16 @@
         </w:numPr>
       </w:pPr>
       <w:r>
-        <w:t xml:space="preserve">Now simply open the </w:t>
-      </w:r>
-      <w:proofErr w:type="spellStart"/>
-      <w:r>
-        <w:t>OpenXC</w:t>
-      </w:r>
-      <w:proofErr w:type="spellEnd"/>
-      <w:r>
-        <w:t xml:space="preserve"> Enabler project file in </w:t>
-      </w:r>
-      <w:proofErr w:type="spellStart"/>
-      <w:proofErr w:type="gramStart"/>
-      <w:r>
-        <w:t>Xc</w:t>
-      </w:r>
-      <w:r>
-        <w:t>ode</w:t>
-      </w:r>
-      <w:proofErr w:type="spellEnd"/>
-      <w:r>
-        <w:t xml:space="preserve"> </w:t>
+        <w:t>Now simply open the OpenXC Enabler project file in Xc</w:t>
+      </w:r>
+      <w:r>
+        <w:t xml:space="preserve">ode </w:t>
       </w:r>
       <w:r>
         <w:t xml:space="preserve"> buil</w:t>
       </w:r>
       <w:r>
-        <w:t>d</w:t>
-      </w:r>
-      <w:proofErr w:type="gramEnd"/>
-      <w:r>
-        <w:t xml:space="preserve"> the app </w:t>
+        <w:t xml:space="preserve">d the app </w:t>
       </w:r>
       <w:r>
         <w:t xml:space="preserve"> and </w:t>
@@ -689,15 +479,7 @@
     </w:p>
     <w:p>
       <w:r>
-        <w:t xml:space="preserve">       (Step 1)                                                                                           </w:t>
-      </w:r>
-      <w:proofErr w:type="gramStart"/>
-      <w:r>
-        <w:t xml:space="preserve">   (</w:t>
-      </w:r>
-      <w:proofErr w:type="gramEnd"/>
-      <w:r>
-        <w:t>step 2)</w:t>
+        <w:t xml:space="preserve">       (Step 1)                                                                                              (step 2)</w:t>
       </w:r>
     </w:p>
     <w:p/>
@@ -803,42 +585,13 @@
         <w:t xml:space="preserve">                         (Step 3)</w:t>
       </w:r>
       <w:r>
-        <w:t xml:space="preserve">                                                                      </w:t>
-      </w:r>
-      <w:proofErr w:type="gramStart"/>
-      <w:r>
-        <w:t xml:space="preserve">   (</w:t>
-      </w:r>
-      <w:proofErr w:type="gramEnd"/>
-      <w:r>
-        <w:t>Step 4)</w:t>
+        <w:t xml:space="preserve">                                                                         (Step 4)</w:t>
       </w:r>
     </w:p>
     <w:p/>
     <w:p>
       <w:r>
-        <w:t xml:space="preserve">After following all these Steps when you open </w:t>
-      </w:r>
-      <w:proofErr w:type="spellStart"/>
-      <w:r>
-        <w:t>OpenXC</w:t>
-      </w:r>
-      <w:proofErr w:type="spellEnd"/>
-      <w:r>
-        <w:t xml:space="preserve"> app in your project file in </w:t>
-      </w:r>
-      <w:proofErr w:type="spellStart"/>
-      <w:proofErr w:type="gramStart"/>
-      <w:r>
-        <w:t>xcode</w:t>
-      </w:r>
-      <w:proofErr w:type="spellEnd"/>
-      <w:r>
-        <w:t xml:space="preserve">  the</w:t>
-      </w:r>
-      <w:proofErr w:type="gramEnd"/>
-      <w:r>
-        <w:t xml:space="preserve"> screen will be like below that means you have done the setup .</w:t>
+        <w:t>After following all these Steps when you open OpenXC app in your project file in xcode  the screen will be like below that means you have done the setup .</w:t>
       </w:r>
     </w:p>
     <w:p>
@@ -904,55 +657,21 @@
           <w:b/>
           <w:sz w:val="36"/>
         </w:rPr>
-        <w:t xml:space="preserve">Steps to include </w:t>
-      </w:r>
-      <w:proofErr w:type="spellStart"/>
+        <w:t>Steps to include OpenXC</w:t>
+      </w:r>
       <w:r>
         <w:rPr>
           <w:b/>
           <w:sz w:val="36"/>
         </w:rPr>
-        <w:t>OpenXC</w:t>
-      </w:r>
-      <w:proofErr w:type="spellEnd"/>
+        <w:t xml:space="preserve"> &amp; protobuf</w:t>
+      </w:r>
       <w:r>
         <w:rPr>
           <w:b/>
           <w:sz w:val="36"/>
         </w:rPr>
-        <w:t xml:space="preserve"> &amp; </w:t>
-      </w:r>
-      <w:proofErr w:type="spellStart"/>
-      <w:r>
-        <w:rPr>
-          <w:b/>
-          <w:sz w:val="36"/>
-        </w:rPr>
-        <w:t>protobuf</w:t>
-      </w:r>
-      <w:proofErr w:type="spellEnd"/>
-      <w:r>
-        <w:rPr>
-          <w:b/>
-          <w:sz w:val="36"/>
-        </w:rPr>
-        <w:t xml:space="preserve"> Frame work in </w:t>
-      </w:r>
-      <w:proofErr w:type="gramStart"/>
-      <w:r>
-        <w:rPr>
-          <w:b/>
-          <w:sz w:val="36"/>
-        </w:rPr>
-        <w:t>other</w:t>
-      </w:r>
-      <w:proofErr w:type="gramEnd"/>
-      <w:r>
-        <w:rPr>
-          <w:b/>
-          <w:sz w:val="36"/>
-        </w:rPr>
-        <w:t xml:space="preserve"> app:</w:t>
+        <w:t xml:space="preserve"> Frame work in other app:</w:t>
       </w:r>
     </w:p>
     <w:p/>
@@ -965,36 +684,7 @@
         </w:numPr>
       </w:pPr>
       <w:r>
-        <w:t xml:space="preserve">Download or clone </w:t>
-      </w:r>
-      <w:proofErr w:type="spellStart"/>
-      <w:proofErr w:type="gramStart"/>
-      <w:r>
-        <w:t>OpenXC</w:t>
-      </w:r>
-      <w:proofErr w:type="spellEnd"/>
-      <w:r>
-        <w:t xml:space="preserve">  framework</w:t>
-      </w:r>
-      <w:proofErr w:type="gramEnd"/>
-      <w:r>
-        <w:t xml:space="preserve"> from </w:t>
-      </w:r>
-      <w:proofErr w:type="spellStart"/>
-      <w:r>
-        <w:t>Github.Then</w:t>
-      </w:r>
-      <w:proofErr w:type="spellEnd"/>
-      <w:r>
-        <w:t xml:space="preserve"> drag the </w:t>
-      </w:r>
-      <w:proofErr w:type="spellStart"/>
-      <w:r>
-        <w:t>openxc</w:t>
-      </w:r>
-      <w:proofErr w:type="spellEnd"/>
-      <w:r>
-        <w:t xml:space="preserve"> framework project file to your App.</w:t>
+        <w:t>Download or clone OpenXC  framework from Github.Then drag the openxc framework project file to your App.</w:t>
       </w:r>
     </w:p>
     <w:p>
@@ -1006,59 +696,28 @@
         </w:numPr>
       </w:pPr>
       <w:r>
-        <w:t xml:space="preserve">Same process for </w:t>
-      </w:r>
-      <w:proofErr w:type="spellStart"/>
-      <w:proofErr w:type="gramStart"/>
-      <w:r>
-        <w:t>protobuf</w:t>
-      </w:r>
-      <w:proofErr w:type="spellEnd"/>
-      <w:r>
-        <w:t xml:space="preserve"> .Download</w:t>
-      </w:r>
-      <w:proofErr w:type="gramEnd"/>
-      <w:r>
-        <w:t xml:space="preserve"> or clone the particular this  branch “</w:t>
-      </w:r>
-      <w:proofErr w:type="spellStart"/>
+        <w:t>Same process for protobuf .Download or clone the particular this  branch “</w:t>
+      </w:r>
       <w:r>
         <w:rPr>
           <w:b/>
         </w:rPr>
-        <w:t>protobuf</w:t>
-      </w:r>
-      <w:proofErr w:type="spellEnd"/>
+        <w:t>protobuf 2.6</w:t>
+      </w:r>
       <w:r>
         <w:rPr>
           <w:b/>
         </w:rPr>
-        <w:t xml:space="preserve"> 2.0 swift 3.0</w:t>
+        <w:t xml:space="preserve"> swift 3.0</w:t>
       </w:r>
       <w:r>
         <w:t xml:space="preserve"> “</w:t>
       </w:r>
       <w:r>
-        <w:t xml:space="preserve"> and then drag the </w:t>
-      </w:r>
-      <w:proofErr w:type="spellStart"/>
-      <w:r>
-        <w:t>pro</w:t>
-      </w:r>
-      <w:r>
-        <w:t>tobuf</w:t>
-      </w:r>
-      <w:proofErr w:type="spellEnd"/>
-      <w:r>
-        <w:t xml:space="preserve"> </w:t>
-      </w:r>
-      <w:proofErr w:type="spellStart"/>
-      <w:r>
-        <w:t>projectfile</w:t>
-      </w:r>
-      <w:proofErr w:type="spellEnd"/>
-      <w:r>
-        <w:t xml:space="preserve"> to your app.</w:t>
+        <w:t xml:space="preserve"> and then drag the pro</w:t>
+      </w:r>
+      <w:r>
+        <w:t>tobuf projectfile to your app.</w:t>
       </w:r>
     </w:p>
     <w:p>
@@ -1075,28 +734,7 @@
         </w:numPr>
       </w:pPr>
       <w:r>
-        <w:t xml:space="preserve">Then follow the below step to build </w:t>
-      </w:r>
-      <w:proofErr w:type="spellStart"/>
-      <w:proofErr w:type="gramStart"/>
-      <w:r>
-        <w:t>openxc</w:t>
-      </w:r>
-      <w:proofErr w:type="spellEnd"/>
-      <w:r>
-        <w:t xml:space="preserve">  frame</w:t>
-      </w:r>
-      <w:proofErr w:type="gramEnd"/>
-      <w:r>
-        <w:t xml:space="preserve"> work and </w:t>
-      </w:r>
-      <w:proofErr w:type="spellStart"/>
-      <w:r>
-        <w:t>protobuf</w:t>
-      </w:r>
-      <w:proofErr w:type="spellEnd"/>
-      <w:r>
-        <w:t xml:space="preserve">  to run in your project .</w:t>
+        <w:t>Then follow the below step to build openxc  frame work and protobuf  to run in your project .</w:t>
       </w:r>
     </w:p>
     <w:p>
@@ -1105,14 +743,12 @@
           <w:b/>
         </w:rPr>
       </w:pPr>
-      <w:proofErr w:type="gramStart"/>
       <w:r>
         <w:rPr>
           <w:b/>
         </w:rPr>
         <w:t>NOTE:-</w:t>
       </w:r>
-      <w:proofErr w:type="gramEnd"/>
       <w:r>
         <w:t xml:space="preserve"> If you are using </w:t>
       </w:r>
@@ -1123,62 +759,49 @@
         <w:t>“SourceTree”</w:t>
       </w:r>
       <w:r>
-        <w:t xml:space="preserve"> instead of terminal to clone </w:t>
-      </w:r>
-      <w:proofErr w:type="spellStart"/>
-      <w:r>
-        <w:t>openxc</w:t>
-      </w:r>
-      <w:proofErr w:type="spellEnd"/>
-      <w:r>
-        <w:t xml:space="preserve"> enabler app then no need to run git submodule separately it will automatically do it for you</w:t>
-      </w:r>
-      <w:r>
-        <w:t>.</w:t>
-      </w:r>
-      <w:r>
-        <w:t xml:space="preserve"> </w:t>
-      </w:r>
-      <w:r>
-        <w:t xml:space="preserve">Just </w:t>
-      </w:r>
-      <w:r>
-        <w:t>put tick</w:t>
-      </w:r>
-      <w:r>
-        <w:t xml:space="preserve"> mark</w:t>
-      </w:r>
-      <w:r>
-        <w:t xml:space="preserve"> in</w:t>
-      </w:r>
-      <w:r>
-        <w:t xml:space="preserve"> the </w:t>
-      </w:r>
-      <w:r>
-        <w:t>“</w:t>
-      </w:r>
-      <w:proofErr w:type="spellStart"/>
-      <w:r>
-        <w:rPr>
-          <w:b/>
-        </w:rPr>
-        <w:t>Recurce</w:t>
-      </w:r>
-      <w:proofErr w:type="spellEnd"/>
-      <w:r>
-        <w:rPr>
-          <w:b/>
-        </w:rPr>
-        <w:t xml:space="preserve"> Submodule box</w:t>
-      </w:r>
-      <w:r>
-        <w:rPr>
-          <w:b/>
-        </w:rPr>
-        <w:t>”</w:t>
+        <w:t xml:space="preserve"> instead of terminal to clone openxc enabler app </w:t>
       </w:r>
       <w:bookmarkStart w:id="0" w:name="_GoBack"/>
       <w:bookmarkEnd w:id="0"/>
+      <w:r>
+        <w:t>then no need to run git submodule separately it will automatically do it for you</w:t>
+      </w:r>
+      <w:r>
+        <w:t>.</w:t>
+      </w:r>
+      <w:r>
+        <w:t xml:space="preserve"> </w:t>
+      </w:r>
+      <w:r>
+        <w:t xml:space="preserve">Just </w:t>
+      </w:r>
+      <w:r>
+        <w:t>put tick</w:t>
+      </w:r>
+      <w:r>
+        <w:t xml:space="preserve"> mark</w:t>
+      </w:r>
+      <w:r>
+        <w:t xml:space="preserve"> in</w:t>
+      </w:r>
+      <w:r>
+        <w:t xml:space="preserve"> the </w:t>
+      </w:r>
+      <w:r>
+        <w:t>“</w:t>
+      </w:r>
+      <w:r>
+        <w:rPr>
+          <w:b/>
+        </w:rPr>
+        <w:t>Recurce Submodule box</w:t>
+      </w:r>
+      <w:r>
+        <w:rPr>
+          <w:b/>
+        </w:rPr>
+        <w:t>”</w:t>
+      </w:r>
     </w:p>
     <w:p>
       <w:r>
@@ -1419,27 +1042,7 @@
           <w:sz w:val="24"/>
           <w:szCs w:val="24"/>
         </w:rPr>
-        <w:t>Make sure “</w:t>
-      </w:r>
-      <w:proofErr w:type="spellStart"/>
-      <w:r>
-        <w:rPr>
-          <w:rFonts w:ascii="Segoe UI" w:eastAsia="Times New Roman" w:hAnsi="Segoe UI" w:cs="Segoe UI"/>
-          <w:color w:val="333333"/>
-          <w:sz w:val="24"/>
-          <w:szCs w:val="24"/>
-        </w:rPr>
-        <w:t>protobuf</w:t>
-      </w:r>
-      <w:proofErr w:type="spellEnd"/>
-      <w:r>
-        <w:rPr>
-          <w:rFonts w:ascii="Segoe UI" w:eastAsia="Times New Roman" w:hAnsi="Segoe UI" w:cs="Segoe UI"/>
-          <w:color w:val="333333"/>
-          <w:sz w:val="24"/>
-          <w:szCs w:val="24"/>
-        </w:rPr>
-        <w:t xml:space="preserve">” framework is also cloned with these files. </w:t>
+        <w:t xml:space="preserve">Make sure “protobuf” framework is also cloned with these files. </w:t>
       </w:r>
     </w:p>
     <w:p>
@@ -1468,45 +1071,23 @@
         </w:rPr>
         <w:t>Open the “</w:t>
       </w:r>
-      <w:proofErr w:type="spellStart"/>
-      <w:r>
-        <w:rPr>
-          <w:rFonts w:ascii="Segoe UI" w:eastAsia="Times New Roman" w:hAnsi="Segoe UI" w:cs="Segoe UI"/>
-          <w:color w:val="333333"/>
-          <w:sz w:val="24"/>
-          <w:szCs w:val="24"/>
-        </w:rPr>
-        <w:t>openxc-ios-</w:t>
-      </w:r>
-      <w:proofErr w:type="gramStart"/>
-      <w:r>
-        <w:rPr>
-          <w:rFonts w:ascii="Segoe UI" w:eastAsia="Times New Roman" w:hAnsi="Segoe UI" w:cs="Segoe UI"/>
-          <w:color w:val="333333"/>
-          <w:sz w:val="24"/>
-          <w:szCs w:val="24"/>
-        </w:rPr>
-        <w:t>framework,</w:t>
-      </w:r>
-      <w:r>
-        <w:rPr>
-          <w:rFonts w:ascii="Segoe UI" w:eastAsia="Times New Roman" w:hAnsi="Segoe UI" w:cs="Segoe UI"/>
-          <w:color w:val="333333"/>
-          <w:sz w:val="24"/>
-          <w:szCs w:val="24"/>
-        </w:rPr>
-        <w:t>xcodeproj</w:t>
-      </w:r>
-      <w:proofErr w:type="spellEnd"/>
-      <w:proofErr w:type="gramEnd"/>
-      <w:r>
-        <w:rPr>
-          <w:rFonts w:ascii="Segoe UI" w:eastAsia="Times New Roman" w:hAnsi="Segoe UI" w:cs="Segoe UI"/>
-          <w:color w:val="333333"/>
-          <w:sz w:val="24"/>
-          <w:szCs w:val="24"/>
-        </w:rPr>
-        <w:t>” using XCode</w:t>
+      <w:r>
+        <w:rPr>
+          <w:rFonts w:ascii="Segoe UI" w:eastAsia="Times New Roman" w:hAnsi="Segoe UI" w:cs="Segoe UI"/>
+          <w:color w:val="333333"/>
+          <w:sz w:val="24"/>
+          <w:szCs w:val="24"/>
+        </w:rPr>
+        <w:t>openxc-ios-framework,</w:t>
+      </w:r>
+      <w:r>
+        <w:rPr>
+          <w:rFonts w:ascii="Segoe UI" w:eastAsia="Times New Roman" w:hAnsi="Segoe UI" w:cs="Segoe UI"/>
+          <w:color w:val="333333"/>
+          <w:sz w:val="24"/>
+          <w:szCs w:val="24"/>
+        </w:rPr>
+        <w:t>xcodeproj” using XCode</w:t>
       </w:r>
     </w:p>
     <w:p>
@@ -1533,27 +1114,7 @@
           <w:sz w:val="24"/>
           <w:szCs w:val="24"/>
         </w:rPr>
-        <w:t>Select “</w:t>
-      </w:r>
-      <w:proofErr w:type="spellStart"/>
-      <w:r>
-        <w:rPr>
-          <w:rFonts w:ascii="Segoe UI" w:eastAsia="Times New Roman" w:hAnsi="Segoe UI" w:cs="Segoe UI"/>
-          <w:color w:val="333333"/>
-          <w:sz w:val="24"/>
-          <w:szCs w:val="24"/>
-        </w:rPr>
-        <w:t>ProtocolBuffer</w:t>
-      </w:r>
-      <w:proofErr w:type="spellEnd"/>
-      <w:r>
-        <w:rPr>
-          <w:rFonts w:ascii="Segoe UI" w:eastAsia="Times New Roman" w:hAnsi="Segoe UI" w:cs="Segoe UI"/>
-          <w:color w:val="333333"/>
-          <w:sz w:val="24"/>
-          <w:szCs w:val="24"/>
-        </w:rPr>
-        <w:t xml:space="preserve">” scheme and a simulator/device version for which the build is required. </w:t>
+        <w:t xml:space="preserve">Select “ProtocolBuffer” scheme and a simulator/device version for which the build is required. </w:t>
       </w:r>
     </w:p>
     <w:p>
@@ -1731,27 +1292,7 @@
           <w:sz w:val="24"/>
           <w:szCs w:val="24"/>
         </w:rPr>
-        <w:t xml:space="preserve"> “</w:t>
-      </w:r>
-      <w:proofErr w:type="spellStart"/>
-      <w:r>
-        <w:rPr>
-          <w:rFonts w:ascii="Segoe UI" w:eastAsia="Times New Roman" w:hAnsi="Segoe UI" w:cs="Segoe UI"/>
-          <w:color w:val="333333"/>
-          <w:sz w:val="24"/>
-          <w:szCs w:val="24"/>
-        </w:rPr>
-        <w:t>ProtocolBuffer</w:t>
-      </w:r>
-      <w:proofErr w:type="spellEnd"/>
-      <w:r>
-        <w:rPr>
-          <w:rFonts w:ascii="Segoe UI" w:eastAsia="Times New Roman" w:hAnsi="Segoe UI" w:cs="Segoe UI"/>
-          <w:color w:val="333333"/>
-          <w:sz w:val="24"/>
-          <w:szCs w:val="24"/>
-        </w:rPr>
-        <w:t xml:space="preserve">” framework for the selected simulator/device version. </w:t>
+        <w:t xml:space="preserve"> “ProtocolBuffer” framework for the selected simulator/device version. </w:t>
       </w:r>
     </w:p>
     <w:p>
@@ -1904,67 +1445,7 @@
           <w:sz w:val="24"/>
           <w:szCs w:val="24"/>
         </w:rPr>
-        <w:t>Once “</w:t>
-      </w:r>
-      <w:proofErr w:type="spellStart"/>
-      <w:r>
-        <w:rPr>
-          <w:rFonts w:ascii="Segoe UI" w:eastAsia="Times New Roman" w:hAnsi="Segoe UI" w:cs="Segoe UI"/>
-          <w:color w:val="333333"/>
-          <w:sz w:val="24"/>
-          <w:szCs w:val="24"/>
-        </w:rPr>
-        <w:t>ProtocolBuffer</w:t>
-      </w:r>
-      <w:proofErr w:type="spellEnd"/>
-      <w:r>
-        <w:rPr>
-          <w:rFonts w:ascii="Segoe UI" w:eastAsia="Times New Roman" w:hAnsi="Segoe UI" w:cs="Segoe UI"/>
-          <w:color w:val="333333"/>
-          <w:sz w:val="24"/>
-          <w:szCs w:val="24"/>
-        </w:rPr>
-        <w:t>” framework is built, select “</w:t>
-      </w:r>
-      <w:proofErr w:type="spellStart"/>
-      <w:r>
-        <w:rPr>
-          <w:rFonts w:ascii="Segoe UI" w:eastAsia="Times New Roman" w:hAnsi="Segoe UI" w:cs="Segoe UI"/>
-          <w:color w:val="333333"/>
-          <w:sz w:val="24"/>
-          <w:szCs w:val="24"/>
-        </w:rPr>
-        <w:t>openxc</w:t>
-      </w:r>
-      <w:proofErr w:type="spellEnd"/>
-      <w:r>
-        <w:rPr>
-          <w:rFonts w:ascii="Segoe UI" w:eastAsia="Times New Roman" w:hAnsi="Segoe UI" w:cs="Segoe UI"/>
-          <w:color w:val="333333"/>
-          <w:sz w:val="24"/>
-          <w:szCs w:val="24"/>
-        </w:rPr>
-        <w:t>-</w:t>
-      </w:r>
-      <w:proofErr w:type="spellStart"/>
-      <w:r>
-        <w:rPr>
-          <w:rFonts w:ascii="Segoe UI" w:eastAsia="Times New Roman" w:hAnsi="Segoe UI" w:cs="Segoe UI"/>
-          <w:color w:val="333333"/>
-          <w:sz w:val="24"/>
-          <w:szCs w:val="24"/>
-        </w:rPr>
-        <w:t>ios</w:t>
-      </w:r>
-      <w:proofErr w:type="spellEnd"/>
-      <w:r>
-        <w:rPr>
-          <w:rFonts w:ascii="Segoe UI" w:eastAsia="Times New Roman" w:hAnsi="Segoe UI" w:cs="Segoe UI"/>
-          <w:color w:val="333333"/>
-          <w:sz w:val="24"/>
-          <w:szCs w:val="24"/>
-        </w:rPr>
-        <w:t xml:space="preserve">-framework” scheme for same simulator/device version and build. </w:t>
+        <w:t xml:space="preserve">Once “ProtocolBuffer” framework is built, select “openxc-ios-framework” scheme for same simulator/device version and build. </w:t>
       </w:r>
     </w:p>
     <w:p>
@@ -2179,27 +1660,7 @@
           <w:sz w:val="24"/>
           <w:szCs w:val="24"/>
         </w:rPr>
-        <w:t>Once this framework is built, color of the “Products-</w:t>
-      </w:r>
-      <w:proofErr w:type="spellStart"/>
-      <w:r>
-        <w:rPr>
-          <w:rFonts w:ascii="Segoe UI" w:eastAsia="Times New Roman" w:hAnsi="Segoe UI" w:cs="Segoe UI"/>
-          <w:color w:val="333333"/>
-          <w:sz w:val="24"/>
-          <w:szCs w:val="24"/>
-        </w:rPr>
-        <w:t>openXCiOSFramework.framework</w:t>
-      </w:r>
-      <w:proofErr w:type="spellEnd"/>
-      <w:r>
-        <w:rPr>
-          <w:rFonts w:ascii="Segoe UI" w:eastAsia="Times New Roman" w:hAnsi="Segoe UI" w:cs="Segoe UI"/>
-          <w:color w:val="333333"/>
-          <w:sz w:val="24"/>
-          <w:szCs w:val="24"/>
-        </w:rPr>
-        <w:t xml:space="preserve">” is built and color changes from red to black. </w:t>
+        <w:t xml:space="preserve">Once this framework is built, color of the “Products-openXCiOSFramework.framework” is built and color changes from red to black. </w:t>
       </w:r>
     </w:p>
     <w:p>
@@ -2542,27 +2003,7 @@
           <w:sz w:val="24"/>
           <w:szCs w:val="24"/>
         </w:rPr>
-        <w:t xml:space="preserve">This framework can be included in any application that needs to use </w:t>
-      </w:r>
-      <w:proofErr w:type="spellStart"/>
-      <w:r>
-        <w:rPr>
-          <w:rFonts w:ascii="Segoe UI" w:eastAsia="Times New Roman" w:hAnsi="Segoe UI" w:cs="Segoe UI"/>
-          <w:color w:val="333333"/>
-          <w:sz w:val="24"/>
-          <w:szCs w:val="24"/>
-        </w:rPr>
-        <w:t>openXC</w:t>
-      </w:r>
-      <w:proofErr w:type="spellEnd"/>
-      <w:r>
-        <w:rPr>
-          <w:rFonts w:ascii="Segoe UI" w:eastAsia="Times New Roman" w:hAnsi="Segoe UI" w:cs="Segoe UI"/>
-          <w:color w:val="333333"/>
-          <w:sz w:val="24"/>
-          <w:szCs w:val="24"/>
-        </w:rPr>
-        <w:t xml:space="preserve">-iOS-Framework. </w:t>
+        <w:t xml:space="preserve">This framework can be included in any application that needs to use openXC-iOS-Framework. </w:t>
       </w:r>
     </w:p>
     <w:p>
@@ -2594,25 +2035,7 @@
           <w:sz w:val="48"/>
           <w:szCs w:val="48"/>
         </w:rPr>
-        <w:t xml:space="preserve">Build </w:t>
-      </w:r>
-      <w:proofErr w:type="spellStart"/>
-      <w:r>
-        <w:rPr>
-          <w:rFonts w:ascii="Cambria" w:hAnsi="Cambria"/>
-          <w:sz w:val="48"/>
-          <w:szCs w:val="48"/>
-        </w:rPr>
-        <w:t>OpenXC</w:t>
-      </w:r>
-      <w:proofErr w:type="spellEnd"/>
-      <w:r>
-        <w:rPr>
-          <w:rFonts w:ascii="Cambria" w:hAnsi="Cambria"/>
-          <w:sz w:val="48"/>
-          <w:szCs w:val="48"/>
-        </w:rPr>
-        <w:t xml:space="preserve"> iOS </w:t>
+        <w:t xml:space="preserve">Build OpenXC iOS </w:t>
       </w:r>
       <w:r>
         <w:rPr>
@@ -2667,87 +2090,7 @@
           <w:sz w:val="24"/>
           <w:szCs w:val="24"/>
         </w:rPr>
-        <w:t xml:space="preserve">Add the above frameworks – </w:t>
-      </w:r>
-      <w:proofErr w:type="spellStart"/>
-      <w:r>
-        <w:rPr>
-          <w:rFonts w:ascii="Segoe UI" w:eastAsia="Times New Roman" w:hAnsi="Segoe UI" w:cs="Segoe UI"/>
-          <w:color w:val="333333"/>
-          <w:sz w:val="24"/>
-          <w:szCs w:val="24"/>
-        </w:rPr>
-        <w:t>openXC</w:t>
-      </w:r>
-      <w:proofErr w:type="spellEnd"/>
-      <w:r>
-        <w:rPr>
-          <w:rFonts w:ascii="Segoe UI" w:eastAsia="Times New Roman" w:hAnsi="Segoe UI" w:cs="Segoe UI"/>
-          <w:color w:val="333333"/>
-          <w:sz w:val="24"/>
-          <w:szCs w:val="24"/>
-        </w:rPr>
-        <w:t xml:space="preserve">-iOS-Framework &amp; </w:t>
-      </w:r>
-      <w:proofErr w:type="spellStart"/>
-      <w:r>
-        <w:rPr>
-          <w:rFonts w:ascii="Segoe UI" w:eastAsia="Times New Roman" w:hAnsi="Segoe UI" w:cs="Segoe UI"/>
-          <w:color w:val="333333"/>
-          <w:sz w:val="24"/>
-          <w:szCs w:val="24"/>
-        </w:rPr>
-        <w:t>Protocol.Buffers</w:t>
-      </w:r>
-      <w:proofErr w:type="spellEnd"/>
-      <w:r>
-        <w:rPr>
-          <w:rFonts w:ascii="Segoe UI" w:eastAsia="Times New Roman" w:hAnsi="Segoe UI" w:cs="Segoe UI"/>
-          <w:color w:val="333333"/>
-          <w:sz w:val="24"/>
-          <w:szCs w:val="24"/>
-        </w:rPr>
-        <w:t xml:space="preserve"> Framework in “</w:t>
-      </w:r>
-      <w:proofErr w:type="spellStart"/>
-      <w:r>
-        <w:rPr>
-          <w:rFonts w:ascii="Segoe UI" w:eastAsia="Times New Roman" w:hAnsi="Segoe UI" w:cs="Segoe UI"/>
-          <w:color w:val="333333"/>
-          <w:sz w:val="24"/>
-          <w:szCs w:val="24"/>
-        </w:rPr>
-        <w:t>openXCenabler</w:t>
-      </w:r>
-      <w:proofErr w:type="spellEnd"/>
-      <w:r>
-        <w:rPr>
-          <w:rFonts w:ascii="Segoe UI" w:eastAsia="Times New Roman" w:hAnsi="Segoe UI" w:cs="Segoe UI"/>
-          <w:color w:val="333333"/>
-          <w:sz w:val="24"/>
-          <w:szCs w:val="24"/>
-        </w:rPr>
-        <w:t xml:space="preserve"> target - Build Phases- Link Binary </w:t>
-      </w:r>
-      <w:proofErr w:type="gramStart"/>
-      <w:r>
-        <w:rPr>
-          <w:rFonts w:ascii="Segoe UI" w:eastAsia="Times New Roman" w:hAnsi="Segoe UI" w:cs="Segoe UI"/>
-          <w:color w:val="333333"/>
-          <w:sz w:val="24"/>
-          <w:szCs w:val="24"/>
-        </w:rPr>
-        <w:t>With</w:t>
-      </w:r>
-      <w:proofErr w:type="gramEnd"/>
-      <w:r>
-        <w:rPr>
-          <w:rFonts w:ascii="Segoe UI" w:eastAsia="Times New Roman" w:hAnsi="Segoe UI" w:cs="Segoe UI"/>
-          <w:color w:val="333333"/>
-          <w:sz w:val="24"/>
-          <w:szCs w:val="24"/>
-        </w:rPr>
-        <w:t xml:space="preserve"> Libraries”. </w:t>
+        <w:t xml:space="preserve">Add the above frameworks – openXC-iOS-Framework &amp; Protocol.Buffers Framework in “openXCenabler target - Build Phases- Link Binary With Libraries”. </w:t>
       </w:r>
     </w:p>
     <w:p>
@@ -2925,27 +2268,7 @@
           <w:sz w:val="24"/>
           <w:szCs w:val="24"/>
         </w:rPr>
-        <w:t>Also add it as “Embedded Binaries” in “</w:t>
-      </w:r>
-      <w:proofErr w:type="spellStart"/>
-      <w:r>
-        <w:rPr>
-          <w:rFonts w:ascii="Segoe UI" w:eastAsia="Times New Roman" w:hAnsi="Segoe UI" w:cs="Segoe UI"/>
-          <w:color w:val="333333"/>
-          <w:sz w:val="24"/>
-          <w:szCs w:val="24"/>
-        </w:rPr>
-        <w:t>openXCenabler</w:t>
-      </w:r>
-      <w:proofErr w:type="spellEnd"/>
-      <w:r>
-        <w:rPr>
-          <w:rFonts w:ascii="Segoe UI" w:eastAsia="Times New Roman" w:hAnsi="Segoe UI" w:cs="Segoe UI"/>
-          <w:color w:val="333333"/>
-          <w:sz w:val="24"/>
-          <w:szCs w:val="24"/>
-        </w:rPr>
-        <w:t xml:space="preserve"> target- General”</w:t>
+        <w:t>Also add it as “Embedded Binaries” in “openXCenabler target- General”</w:t>
       </w:r>
     </w:p>
     <w:p>
@@ -3391,27 +2714,7 @@
           <w:sz w:val="24"/>
           <w:szCs w:val="24"/>
         </w:rPr>
-        <w:t xml:space="preserve">This way the framework can be added into any application that requires </w:t>
-      </w:r>
-      <w:proofErr w:type="spellStart"/>
-      <w:r>
-        <w:rPr>
-          <w:rFonts w:ascii="Segoe UI" w:eastAsia="Times New Roman" w:hAnsi="Segoe UI" w:cs="Segoe UI"/>
-          <w:color w:val="333333"/>
-          <w:sz w:val="24"/>
-          <w:szCs w:val="24"/>
-        </w:rPr>
-        <w:t>OpenXC</w:t>
-      </w:r>
-      <w:proofErr w:type="spellEnd"/>
-      <w:r>
-        <w:rPr>
-          <w:rFonts w:ascii="Segoe UI" w:eastAsia="Times New Roman" w:hAnsi="Segoe UI" w:cs="Segoe UI"/>
-          <w:color w:val="333333"/>
-          <w:sz w:val="24"/>
-          <w:szCs w:val="24"/>
-        </w:rPr>
-        <w:t xml:space="preserve"> iOS Framework. </w:t>
+        <w:t xml:space="preserve">This way the framework can be added into any application that requires OpenXC iOS Framework. </w:t>
       </w:r>
     </w:p>
     <w:p>
@@ -5560,7 +4863,7 @@
 </file>
 
 <file path=customXml/itemProps1.xml><?xml version="1.0" encoding="utf-8"?>
-<ds:datastoreItem xmlns:ds="http://schemas.openxmlformats.org/officeDocument/2006/customXml" ds:itemID="{96344F12-0786-F847-BABE-14175A6059EF}">
+<ds:datastoreItem xmlns:ds="http://schemas.openxmlformats.org/officeDocument/2006/customXml" ds:itemID="{0AD4C450-124E-404F-86D5-85781D19DF19}">
   <ds:schemaRefs>
     <ds:schemaRef ds:uri="http://schemas.openxmlformats.org/officeDocument/2006/bibliography"/>
   </ds:schemaRefs>

</xml_diff>